<commit_message>
finish interface: save ios device token
</commit_message>
<xml_diff>
--- a/docs/backend_interfacev1.4.docx
+++ b/docs/backend_interfacev1.4.docx
@@ -77,7 +77,7 @@
           </w:tcPr>
           <w:p>
             <w:pPr>
-              <w:pStyle w:val="style42"/>
+              <w:pStyle w:val="style43"/>
               <w:ind w:hanging="0" w:left="0" w:right="0"/>
               <w:jc w:val="left"/>
             </w:pPr>
@@ -110,7 +110,7 @@
           </w:tcPr>
           <w:p>
             <w:pPr>
-              <w:pStyle w:val="style42"/>
+              <w:pStyle w:val="style43"/>
               <w:ind w:hanging="0" w:left="0" w:right="0"/>
               <w:jc w:val="left"/>
             </w:pPr>
@@ -143,7 +143,7 @@
           </w:tcPr>
           <w:p>
             <w:pPr>
-              <w:pStyle w:val="style42"/>
+              <w:pStyle w:val="style43"/>
               <w:ind w:hanging="0" w:left="0" w:right="0"/>
               <w:jc w:val="left"/>
             </w:pPr>
@@ -176,7 +176,7 @@
           </w:tcPr>
           <w:p>
             <w:pPr>
-              <w:pStyle w:val="style42"/>
+              <w:pStyle w:val="style43"/>
               <w:ind w:hanging="0" w:left="0" w:right="0"/>
               <w:jc w:val="left"/>
             </w:pPr>
@@ -214,7 +214,7 @@
           </w:tcPr>
           <w:p>
             <w:pPr>
-              <w:pStyle w:val="style42"/>
+              <w:pStyle w:val="style43"/>
               <w:ind w:hanging="0" w:left="0" w:right="0"/>
               <w:jc w:val="left"/>
             </w:pPr>
@@ -247,7 +247,7 @@
           </w:tcPr>
           <w:p>
             <w:pPr>
-              <w:pStyle w:val="style42"/>
+              <w:pStyle w:val="style43"/>
               <w:ind w:hanging="0" w:left="0" w:right="0"/>
               <w:jc w:val="left"/>
             </w:pPr>
@@ -280,7 +280,7 @@
           </w:tcPr>
           <w:p>
             <w:pPr>
-              <w:pStyle w:val="style42"/>
+              <w:pStyle w:val="style43"/>
               <w:ind w:hanging="0" w:left="0" w:right="0"/>
               <w:jc w:val="left"/>
             </w:pPr>
@@ -313,7 +313,7 @@
           </w:tcPr>
           <w:p>
             <w:pPr>
-              <w:pStyle w:val="style42"/>
+              <w:pStyle w:val="style43"/>
               <w:ind w:hanging="0" w:left="0" w:right="0"/>
               <w:jc w:val="left"/>
             </w:pPr>
@@ -351,7 +351,7 @@
           </w:tcPr>
           <w:p>
             <w:pPr>
-              <w:pStyle w:val="style42"/>
+              <w:pStyle w:val="style43"/>
               <w:ind w:hanging="0" w:left="0" w:right="0"/>
               <w:jc w:val="left"/>
             </w:pPr>
@@ -384,7 +384,7 @@
           </w:tcPr>
           <w:p>
             <w:pPr>
-              <w:pStyle w:val="style42"/>
+              <w:pStyle w:val="style43"/>
               <w:ind w:hanging="0" w:left="0" w:right="0"/>
               <w:jc w:val="left"/>
             </w:pPr>
@@ -417,7 +417,7 @@
           </w:tcPr>
           <w:p>
             <w:pPr>
-              <w:pStyle w:val="style42"/>
+              <w:pStyle w:val="style43"/>
               <w:ind w:hanging="0" w:left="0" w:right="0"/>
               <w:jc w:val="left"/>
             </w:pPr>
@@ -450,7 +450,7 @@
           </w:tcPr>
           <w:p>
             <w:pPr>
-              <w:pStyle w:val="style42"/>
+              <w:pStyle w:val="style43"/>
               <w:ind w:hanging="0" w:left="0" w:right="0"/>
               <w:jc w:val="left"/>
             </w:pPr>
@@ -489,7 +489,7 @@
           </w:tcPr>
           <w:p>
             <w:pPr>
-              <w:pStyle w:val="style42"/>
+              <w:pStyle w:val="style43"/>
               <w:ind w:hanging="0" w:left="0" w:right="0"/>
               <w:jc w:val="left"/>
             </w:pPr>
@@ -522,7 +522,7 @@
           </w:tcPr>
           <w:p>
             <w:pPr>
-              <w:pStyle w:val="style42"/>
+              <w:pStyle w:val="style43"/>
               <w:ind w:hanging="0" w:left="0" w:right="0"/>
               <w:jc w:val="left"/>
             </w:pPr>
@@ -555,7 +555,7 @@
           </w:tcPr>
           <w:p>
             <w:pPr>
-              <w:pStyle w:val="style42"/>
+              <w:pStyle w:val="style43"/>
               <w:ind w:hanging="0" w:left="0" w:right="0"/>
               <w:jc w:val="left"/>
             </w:pPr>
@@ -588,7 +588,7 @@
           </w:tcPr>
           <w:p>
             <w:pPr>
-              <w:pStyle w:val="style42"/>
+              <w:pStyle w:val="style43"/>
               <w:ind w:hanging="0" w:left="0" w:right="0"/>
               <w:jc w:val="left"/>
             </w:pPr>
@@ -627,7 +627,7 @@
           </w:tcPr>
           <w:p>
             <w:pPr>
-              <w:pStyle w:val="style42"/>
+              <w:pStyle w:val="style43"/>
               <w:ind w:hanging="0" w:left="0" w:right="0"/>
               <w:jc w:val="left"/>
             </w:pPr>
@@ -660,7 +660,7 @@
           </w:tcPr>
           <w:p>
             <w:pPr>
-              <w:pStyle w:val="style42"/>
+              <w:pStyle w:val="style43"/>
               <w:ind w:hanging="0" w:left="0" w:right="0"/>
               <w:jc w:val="left"/>
             </w:pPr>
@@ -693,7 +693,7 @@
           </w:tcPr>
           <w:p>
             <w:pPr>
-              <w:pStyle w:val="style42"/>
+              <w:pStyle w:val="style43"/>
               <w:ind w:hanging="0" w:left="0" w:right="0"/>
               <w:jc w:val="left"/>
             </w:pPr>
@@ -726,7 +726,7 @@
           </w:tcPr>
           <w:p>
             <w:pPr>
-              <w:pStyle w:val="style42"/>
+              <w:pStyle w:val="style43"/>
               <w:ind w:hanging="0" w:left="0" w:right="0"/>
               <w:jc w:val="left"/>
             </w:pPr>
@@ -759,7 +759,7 @@
           </w:tcPr>
           <w:p>
             <w:pPr>
-              <w:pStyle w:val="style42"/>
+              <w:pStyle w:val="style43"/>
               <w:ind w:hanging="0" w:left="0" w:right="0"/>
               <w:jc w:val="left"/>
             </w:pPr>
@@ -788,7 +788,7 @@
           </w:tcPr>
           <w:p>
             <w:pPr>
-              <w:pStyle w:val="style42"/>
+              <w:pStyle w:val="style43"/>
               <w:ind w:hanging="0" w:left="0" w:right="0"/>
               <w:jc w:val="left"/>
             </w:pPr>
@@ -817,7 +817,7 @@
           </w:tcPr>
           <w:p>
             <w:pPr>
-              <w:pStyle w:val="style42"/>
+              <w:pStyle w:val="style43"/>
               <w:ind w:hanging="0" w:left="0" w:right="0"/>
               <w:jc w:val="left"/>
             </w:pPr>
@@ -846,7 +846,7 @@
           </w:tcPr>
           <w:p>
             <w:pPr>
-              <w:pStyle w:val="style42"/>
+              <w:pStyle w:val="style43"/>
               <w:ind w:hanging="0" w:left="0" w:right="0"/>
               <w:jc w:val="left"/>
             </w:pPr>
@@ -863,7 +863,7 @@
     </w:tbl>
     <w:p>
       <w:pPr>
-        <w:pStyle w:val="style42"/>
+        <w:pStyle w:val="style43"/>
         <w:ind w:hanging="0" w:left="420" w:right="0"/>
         <w:jc w:val="left"/>
       </w:pPr>
@@ -883,7 +883,7 @@
     </w:p>
     <w:p>
       <w:pPr>
-        <w:pStyle w:val="style42"/>
+        <w:pStyle w:val="style43"/>
         <w:pageBreakBefore/>
         <w:ind w:hanging="0" w:left="420" w:right="0"/>
         <w:jc w:val="left"/>
@@ -894,7 +894,7 @@
     </w:p>
     <w:p>
       <w:pPr>
-        <w:pStyle w:val="style42"/>
+        <w:pStyle w:val="style43"/>
         <w:ind w:hanging="0" w:left="420" w:right="0"/>
         <w:jc w:val="left"/>
       </w:pPr>
@@ -904,7 +904,7 @@
     </w:p>
     <w:p>
       <w:pPr>
-        <w:pStyle w:val="style42"/>
+        <w:pStyle w:val="style43"/>
         <w:numPr>
           <w:ilvl w:val="0"/>
           <w:numId w:val="1"/>
@@ -954,7 +954,7 @@
     </w:p>
     <w:p>
       <w:pPr>
-        <w:pStyle w:val="style42"/>
+        <w:pStyle w:val="style43"/>
         <w:ind w:hanging="0" w:left="420" w:right="0"/>
         <w:jc w:val="left"/>
       </w:pPr>
@@ -964,7 +964,7 @@
     </w:p>
     <w:p>
       <w:pPr>
-        <w:pStyle w:val="style42"/>
+        <w:pStyle w:val="style43"/>
         <w:numPr>
           <w:ilvl w:val="0"/>
           <w:numId w:val="1"/>
@@ -998,7 +998,7 @@
     </w:p>
     <w:p>
       <w:pPr>
-        <w:pStyle w:val="style42"/>
+        <w:pStyle w:val="style43"/>
         <w:numPr>
           <w:ilvl w:val="1"/>
           <w:numId w:val="1"/>
@@ -1032,7 +1032,7 @@
     </w:p>
     <w:p>
       <w:pPr>
-        <w:pStyle w:val="style42"/>
+        <w:pStyle w:val="style43"/>
         <w:numPr>
           <w:ilvl w:val="1"/>
           <w:numId w:val="1"/>
@@ -1066,7 +1066,7 @@
     </w:p>
     <w:p>
       <w:pPr>
-        <w:pStyle w:val="style42"/>
+        <w:pStyle w:val="style43"/>
         <w:numPr>
           <w:ilvl w:val="1"/>
           <w:numId w:val="1"/>
@@ -1110,7 +1110,7 @@
     </w:p>
     <w:p>
       <w:pPr>
-        <w:pStyle w:val="style42"/>
+        <w:pStyle w:val="style43"/>
         <w:numPr>
           <w:ilvl w:val="0"/>
           <w:numId w:val="1"/>
@@ -1128,7 +1128,7 @@
     </w:p>
     <w:p>
       <w:pPr>
-        <w:pStyle w:val="style42"/>
+        <w:pStyle w:val="style43"/>
         <w:numPr>
           <w:ilvl w:val="1"/>
           <w:numId w:val="1"/>
@@ -1178,7 +1178,7 @@
     </w:p>
     <w:p>
       <w:pPr>
-        <w:pStyle w:val="style42"/>
+        <w:pStyle w:val="style43"/>
         <w:numPr>
           <w:ilvl w:val="1"/>
           <w:numId w:val="1"/>
@@ -1212,7 +1212,7 @@
     </w:p>
     <w:p>
       <w:pPr>
-        <w:pStyle w:val="style42"/>
+        <w:pStyle w:val="style43"/>
         <w:ind w:hanging="0" w:left="420" w:right="0"/>
         <w:jc w:val="left"/>
       </w:pPr>
@@ -1222,7 +1222,7 @@
     </w:p>
     <w:p>
       <w:pPr>
-        <w:pStyle w:val="style42"/>
+        <w:pStyle w:val="style43"/>
         <w:numPr>
           <w:ilvl w:val="0"/>
           <w:numId w:val="1"/>
@@ -1240,7 +1240,7 @@
     </w:p>
     <w:p>
       <w:pPr>
-        <w:pStyle w:val="style42"/>
+        <w:pStyle w:val="style43"/>
         <w:numPr>
           <w:ilvl w:val="1"/>
           <w:numId w:val="1"/>
@@ -1276,7 +1276,7 @@
     </w:p>
     <w:p>
       <w:pPr>
-        <w:pStyle w:val="style42"/>
+        <w:pStyle w:val="style43"/>
         <w:numPr>
           <w:ilvl w:val="1"/>
           <w:numId w:val="1"/>
@@ -1326,7 +1326,7 @@
     </w:p>
     <w:p>
       <w:pPr>
-        <w:pStyle w:val="style42"/>
+        <w:pStyle w:val="style43"/>
         <w:numPr>
           <w:ilvl w:val="2"/>
           <w:numId w:val="1"/>
@@ -1384,7 +1384,7 @@
     </w:p>
     <w:p>
       <w:pPr>
-        <w:pStyle w:val="style42"/>
+        <w:pStyle w:val="style43"/>
         <w:numPr>
           <w:ilvl w:val="2"/>
           <w:numId w:val="1"/>
@@ -1410,7 +1410,7 @@
     </w:p>
     <w:p>
       <w:pPr>
-        <w:pStyle w:val="style42"/>
+        <w:pStyle w:val="style43"/>
         <w:numPr>
           <w:ilvl w:val="2"/>
           <w:numId w:val="1"/>
@@ -1436,7 +1436,7 @@
     </w:p>
     <w:p>
       <w:pPr>
-        <w:pStyle w:val="style42"/>
+        <w:pStyle w:val="style43"/>
         <w:ind w:hanging="0" w:left="840" w:right="0"/>
         <w:jc w:val="left"/>
       </w:pPr>
@@ -1456,7 +1456,7 @@
     </w:p>
     <w:p>
       <w:pPr>
-        <w:pStyle w:val="style42"/>
+        <w:pStyle w:val="style43"/>
         <w:pageBreakBefore/>
         <w:numPr>
           <w:ilvl w:val="0"/>
@@ -1476,7 +1476,7 @@
     </w:p>
     <w:p>
       <w:pPr>
-        <w:pStyle w:val="style42"/>
+        <w:pStyle w:val="style43"/>
         <w:ind w:hanging="0" w:left="420" w:right="0"/>
         <w:jc w:val="left"/>
       </w:pPr>
@@ -1507,7 +1507,7 @@
     </w:p>
     <w:p>
       <w:pPr>
-        <w:pStyle w:val="style42"/>
+        <w:pStyle w:val="style43"/>
         <w:ind w:hanging="0" w:left="420" w:right="0"/>
         <w:jc w:val="left"/>
       </w:pPr>
@@ -1517,7 +1517,7 @@
     </w:p>
     <w:p>
       <w:pPr>
-        <w:pStyle w:val="style42"/>
+        <w:pStyle w:val="style43"/>
         <w:numPr>
           <w:ilvl w:val="0"/>
           <w:numId w:val="3"/>
@@ -1535,7 +1535,7 @@
     </w:p>
     <w:p>
       <w:pPr>
-        <w:pStyle w:val="style42"/>
+        <w:pStyle w:val="style43"/>
         <w:numPr>
           <w:ilvl w:val="1"/>
           <w:numId w:val="3"/>
@@ -1563,7 +1563,7 @@
     </w:p>
     <w:p>
       <w:pPr>
-        <w:pStyle w:val="style42"/>
+        <w:pStyle w:val="style43"/>
         <w:numPr>
           <w:ilvl w:val="1"/>
           <w:numId w:val="3"/>
@@ -1581,7 +1581,7 @@
     </w:p>
     <w:p>
       <w:pPr>
-        <w:pStyle w:val="style42"/>
+        <w:pStyle w:val="style43"/>
         <w:numPr>
           <w:ilvl w:val="1"/>
           <w:numId w:val="3"/>
@@ -1609,7 +1609,7 @@
     </w:p>
     <w:p>
       <w:pPr>
-        <w:pStyle w:val="style42"/>
+        <w:pStyle w:val="style43"/>
         <w:numPr>
           <w:ilvl w:val="0"/>
           <w:numId w:val="3"/>
@@ -1627,7 +1627,7 @@
     </w:p>
     <w:p>
       <w:pPr>
-        <w:pStyle w:val="style42"/>
+        <w:pStyle w:val="style43"/>
         <w:numPr>
           <w:ilvl w:val="1"/>
           <w:numId w:val="3"/>
@@ -1664,7 +1664,7 @@
     </w:p>
     <w:p>
       <w:pPr>
-        <w:pStyle w:val="style42"/>
+        <w:pStyle w:val="style43"/>
         <w:numPr>
           <w:ilvl w:val="1"/>
           <w:numId w:val="3"/>
@@ -1690,7 +1690,7 @@
     </w:p>
     <w:p>
       <w:pPr>
-        <w:pStyle w:val="style42"/>
+        <w:pStyle w:val="style43"/>
         <w:numPr>
           <w:ilvl w:val="1"/>
           <w:numId w:val="3"/>
@@ -1808,7 +1808,7 @@
     </w:p>
     <w:p>
       <w:pPr>
-        <w:pStyle w:val="style42"/>
+        <w:pStyle w:val="style43"/>
         <w:numPr>
           <w:ilvl w:val="1"/>
           <w:numId w:val="3"/>
@@ -1836,7 +1836,7 @@
     </w:p>
     <w:p>
       <w:pPr>
-        <w:pStyle w:val="style42"/>
+        <w:pStyle w:val="style43"/>
         <w:numPr>
           <w:ilvl w:val="1"/>
           <w:numId w:val="3"/>
@@ -1865,7 +1865,7 @@
     </w:p>
     <w:p>
       <w:pPr>
-        <w:pStyle w:val="style42"/>
+        <w:pStyle w:val="style43"/>
         <w:numPr>
           <w:ilvl w:val="1"/>
           <w:numId w:val="3"/>
@@ -1894,7 +1894,7 @@
     </w:p>
     <w:p>
       <w:pPr>
-        <w:pStyle w:val="style42"/>
+        <w:pStyle w:val="style43"/>
         <w:numPr>
           <w:ilvl w:val="1"/>
           <w:numId w:val="3"/>
@@ -1923,7 +1923,7 @@
     </w:p>
     <w:p>
       <w:pPr>
-        <w:pStyle w:val="style42"/>
+        <w:pStyle w:val="style43"/>
         <w:numPr>
           <w:ilvl w:val="1"/>
           <w:numId w:val="3"/>
@@ -1951,7 +1951,7 @@
     </w:p>
     <w:p>
       <w:pPr>
-        <w:pStyle w:val="style42"/>
+        <w:pStyle w:val="style43"/>
         <w:numPr>
           <w:ilvl w:val="1"/>
           <w:numId w:val="3"/>
@@ -2025,7 +2025,7 @@
     </w:p>
     <w:p>
       <w:pPr>
-        <w:pStyle w:val="style42"/>
+        <w:pStyle w:val="style43"/>
         <w:numPr>
           <w:ilvl w:val="1"/>
           <w:numId w:val="3"/>
@@ -2053,7 +2053,7 @@
     </w:p>
     <w:p>
       <w:pPr>
-        <w:pStyle w:val="style42"/>
+        <w:pStyle w:val="style43"/>
         <w:numPr>
           <w:ilvl w:val="1"/>
           <w:numId w:val="3"/>
@@ -2081,7 +2081,7 @@
     </w:p>
     <w:p>
       <w:pPr>
-        <w:pStyle w:val="style42"/>
+        <w:pStyle w:val="style43"/>
         <w:numPr>
           <w:ilvl w:val="1"/>
           <w:numId w:val="3"/>
@@ -2134,7 +2134,7 @@
     </w:p>
     <w:p>
       <w:pPr>
-        <w:pStyle w:val="style42"/>
+        <w:pStyle w:val="style43"/>
         <w:numPr>
           <w:ilvl w:val="1"/>
           <w:numId w:val="3"/>
@@ -2184,7 +2184,7 @@
     </w:p>
     <w:p>
       <w:pPr>
-        <w:pStyle w:val="style42"/>
+        <w:pStyle w:val="style43"/>
         <w:numPr>
           <w:ilvl w:val="1"/>
           <w:numId w:val="3"/>
@@ -2216,7 +2216,7 @@
     </w:p>
     <w:p>
       <w:pPr>
-        <w:pStyle w:val="style42"/>
+        <w:pStyle w:val="style43"/>
         <w:numPr>
           <w:ilvl w:val="1"/>
           <w:numId w:val="3"/>
@@ -2250,7 +2250,7 @@
     </w:p>
     <w:p>
       <w:pPr>
-        <w:pStyle w:val="style42"/>
+        <w:pStyle w:val="style43"/>
         <w:numPr>
           <w:ilvl w:val="1"/>
           <w:numId w:val="3"/>
@@ -2282,7 +2282,7 @@
     </w:p>
     <w:p>
       <w:pPr>
-        <w:pStyle w:val="style42"/>
+        <w:pStyle w:val="style43"/>
         <w:numPr>
           <w:ilvl w:val="1"/>
           <w:numId w:val="3"/>
@@ -2314,7 +2314,7 @@
     </w:p>
     <w:p>
       <w:pPr>
-        <w:pStyle w:val="style42"/>
+        <w:pStyle w:val="style43"/>
         <w:numPr>
           <w:ilvl w:val="1"/>
           <w:numId w:val="3"/>
@@ -2346,7 +2346,7 @@
     </w:p>
     <w:p>
       <w:pPr>
-        <w:pStyle w:val="style42"/>
+        <w:pStyle w:val="style43"/>
         <w:numPr>
           <w:ilvl w:val="0"/>
           <w:numId w:val="3"/>
@@ -2396,7 +2396,7 @@
     </w:p>
     <w:p>
       <w:pPr>
-        <w:pStyle w:val="style42"/>
+        <w:pStyle w:val="style43"/>
         <w:numPr>
           <w:ilvl w:val="1"/>
           <w:numId w:val="3"/>
@@ -2415,7 +2415,7 @@
     </w:p>
     <w:p>
       <w:pPr>
-        <w:pStyle w:val="style42"/>
+        <w:pStyle w:val="style43"/>
         <w:numPr>
           <w:ilvl w:val="1"/>
           <w:numId w:val="3"/>
@@ -2441,7 +2441,7 @@
     </w:p>
     <w:p>
       <w:pPr>
-        <w:pStyle w:val="style42"/>
+        <w:pStyle w:val="style43"/>
         <w:numPr>
           <w:ilvl w:val="1"/>
           <w:numId w:val="3"/>
@@ -2479,7 +2479,7 @@
     </w:p>
     <w:p>
       <w:pPr>
-        <w:pStyle w:val="style42"/>
+        <w:pStyle w:val="style43"/>
         <w:numPr>
           <w:ilvl w:val="1"/>
           <w:numId w:val="3"/>
@@ -2535,7 +2535,7 @@
     </w:p>
     <w:p>
       <w:pPr>
-        <w:pStyle w:val="style42"/>
+        <w:pStyle w:val="style43"/>
         <w:numPr>
           <w:ilvl w:val="1"/>
           <w:numId w:val="3"/>
@@ -2565,7 +2565,7 @@
     </w:p>
     <w:p>
       <w:pPr>
-        <w:pStyle w:val="style42"/>
+        <w:pStyle w:val="style43"/>
         <w:numPr>
           <w:ilvl w:val="1"/>
           <w:numId w:val="3"/>
@@ -2594,7 +2594,7 @@
     </w:p>
     <w:p>
       <w:pPr>
-        <w:pStyle w:val="style42"/>
+        <w:pStyle w:val="style43"/>
         <w:numPr>
           <w:ilvl w:val="1"/>
           <w:numId w:val="3"/>
@@ -2620,7 +2620,7 @@
     </w:p>
     <w:p>
       <w:pPr>
-        <w:pStyle w:val="style42"/>
+        <w:pStyle w:val="style43"/>
         <w:numPr>
           <w:ilvl w:val="1"/>
           <w:numId w:val="3"/>
@@ -2646,7 +2646,7 @@
     </w:p>
     <w:p>
       <w:pPr>
-        <w:pStyle w:val="style42"/>
+        <w:pStyle w:val="style43"/>
         <w:numPr>
           <w:ilvl w:val="1"/>
           <w:numId w:val="3"/>
@@ -2719,7 +2719,7 @@
     </w:p>
     <w:p>
       <w:pPr>
-        <w:pStyle w:val="style42"/>
+        <w:pStyle w:val="style43"/>
         <w:numPr>
           <w:ilvl w:val="1"/>
           <w:numId w:val="3"/>
@@ -2769,7 +2769,7 @@
     </w:p>
     <w:p>
       <w:pPr>
-        <w:pStyle w:val="style42"/>
+        <w:pStyle w:val="style43"/>
         <w:numPr>
           <w:ilvl w:val="1"/>
           <w:numId w:val="3"/>
@@ -2801,7 +2801,7 @@
     </w:p>
     <w:p>
       <w:pPr>
-        <w:pStyle w:val="style42"/>
+        <w:pStyle w:val="style43"/>
         <w:numPr>
           <w:ilvl w:val="1"/>
           <w:numId w:val="3"/>
@@ -2833,7 +2833,7 @@
     </w:p>
     <w:p>
       <w:pPr>
-        <w:pStyle w:val="style42"/>
+        <w:pStyle w:val="style43"/>
         <w:numPr>
           <w:ilvl w:val="1"/>
           <w:numId w:val="3"/>
@@ -2865,7 +2865,7 @@
     </w:p>
     <w:p>
       <w:pPr>
-        <w:pStyle w:val="style42"/>
+        <w:pStyle w:val="style43"/>
         <w:numPr>
           <w:ilvl w:val="1"/>
           <w:numId w:val="3"/>
@@ -2906,7 +2906,7 @@
     </w:p>
     <w:p>
       <w:pPr>
-        <w:pStyle w:val="style42"/>
+        <w:pStyle w:val="style43"/>
         <w:ind w:hanging="0" w:left="0" w:right="0"/>
         <w:jc w:val="left"/>
       </w:pPr>
@@ -2916,7 +2916,7 @@
     </w:p>
     <w:p>
       <w:pPr>
-        <w:pStyle w:val="style42"/>
+        <w:pStyle w:val="style43"/>
         <w:ind w:hanging="0" w:left="0" w:right="0"/>
         <w:jc w:val="left"/>
       </w:pPr>
@@ -2968,7 +2968,7 @@
     </w:p>
     <w:p>
       <w:pPr>
-        <w:pStyle w:val="style42"/>
+        <w:pStyle w:val="style43"/>
         <w:numPr>
           <w:ilvl w:val="0"/>
           <w:numId w:val="2"/>
@@ -2995,11 +2995,11 @@
         <w:tblInd w:type="dxa" w:w="-108"/>
       </w:tblPr>
       <w:tblGrid>
-        <w:gridCol w:w="1704"/>
-        <w:gridCol w:w="797"/>
+        <w:gridCol w:w="1703"/>
+        <w:gridCol w:w="796"/>
         <w:gridCol w:w="1839"/>
         <w:gridCol w:w="1555"/>
-        <w:gridCol w:w="2630"/>
+        <w:gridCol w:w="2632"/>
       </w:tblGrid>
       <w:tr>
         <w:trPr>
@@ -3007,7 +3007,7 @@
         </w:trPr>
         <w:tc>
           <w:tcPr>
-            <w:tcW w:type="dxa" w:w="1704"/>
+            <w:tcW w:type="dxa" w:w="1703"/>
             <w:tcBorders>
               <w:top w:color="4F81BD" w:space="0" w:sz="8" w:val="single"/>
               <w:bottom w:color="4F81BD" w:space="0" w:sz="8" w:val="single"/>
@@ -3039,7 +3039,7 @@
         </w:tc>
         <w:tc>
           <w:tcPr>
-            <w:tcW w:type="dxa" w:w="797"/>
+            <w:tcW w:type="dxa" w:w="796"/>
             <w:tcBorders>
               <w:top w:color="4F81BD" w:space="0" w:sz="8" w:val="single"/>
               <w:bottom w:color="4F81BD" w:space="0" w:sz="8" w:val="single"/>
@@ -3135,7 +3135,7 @@
         </w:tc>
         <w:tc>
           <w:tcPr>
-            <w:tcW w:type="dxa" w:w="2630"/>
+            <w:tcW w:type="dxa" w:w="2632"/>
             <w:tcBorders>
               <w:top w:color="4F81BD" w:space="0" w:sz="8" w:val="single"/>
               <w:bottom w:color="4F81BD" w:space="0" w:sz="8" w:val="single"/>
@@ -3172,7 +3172,7 @@
         </w:trPr>
         <w:tc>
           <w:tcPr>
-            <w:tcW w:type="dxa" w:w="1704"/>
+            <w:tcW w:type="dxa" w:w="1703"/>
             <w:tcBorders>
               <w:top w:color="4F81BD" w:space="0" w:sz="8" w:val="single"/>
               <w:bottom w:color="00000A" w:space="0" w:sz="4" w:val="single"/>
@@ -3205,7 +3205,7 @@
         </w:tc>
         <w:tc>
           <w:tcPr>
-            <w:tcW w:type="dxa" w:w="797"/>
+            <w:tcW w:type="dxa" w:w="796"/>
             <w:tcBorders>
               <w:top w:color="4F81BD" w:space="0" w:sz="8" w:val="single"/>
               <w:left w:color="00000A" w:space="0" w:sz="4" w:val="single"/>
@@ -3340,7 +3340,7 @@
         </w:tc>
         <w:tc>
           <w:tcPr>
-            <w:tcW w:type="dxa" w:w="2630"/>
+            <w:tcW w:type="dxa" w:w="2632"/>
             <w:tcBorders>
               <w:top w:color="4F81BD" w:space="0" w:sz="8" w:val="single"/>
               <w:left w:color="00000A" w:space="0" w:sz="4" w:val="single"/>
@@ -3384,7 +3384,7 @@
         </w:trPr>
         <w:tc>
           <w:tcPr>
-            <w:tcW w:type="dxa" w:w="1704"/>
+            <w:tcW w:type="dxa" w:w="1703"/>
             <w:tcBorders>
               <w:top w:color="00000A" w:space="0" w:sz="4" w:val="single"/>
               <w:bottom w:color="00000A" w:space="0" w:sz="4" w:val="single"/>
@@ -3417,7 +3417,7 @@
         </w:tc>
         <w:tc>
           <w:tcPr>
-            <w:tcW w:type="dxa" w:w="797"/>
+            <w:tcW w:type="dxa" w:w="796"/>
             <w:tcBorders>
               <w:top w:color="00000A" w:space="0" w:sz="4" w:val="single"/>
               <w:left w:color="00000A" w:space="0" w:sz="4" w:val="single"/>
@@ -3552,7 +3552,7 @@
         </w:tc>
         <w:tc>
           <w:tcPr>
-            <w:tcW w:type="dxa" w:w="2630"/>
+            <w:tcW w:type="dxa" w:w="2632"/>
             <w:tcBorders>
               <w:top w:color="00000A" w:space="0" w:sz="4" w:val="single"/>
               <w:left w:color="00000A" w:space="0" w:sz="4" w:val="single"/>
@@ -3588,7 +3588,7 @@
         </w:trPr>
         <w:tc>
           <w:tcPr>
-            <w:tcW w:type="dxa" w:w="1704"/>
+            <w:tcW w:type="dxa" w:w="1703"/>
             <w:tcBorders>
               <w:top w:color="00000A" w:space="0" w:sz="4" w:val="single"/>
               <w:bottom w:color="00000A" w:space="0" w:sz="4" w:val="single"/>
@@ -3621,7 +3621,7 @@
         </w:tc>
         <w:tc>
           <w:tcPr>
-            <w:tcW w:type="dxa" w:w="797"/>
+            <w:tcW w:type="dxa" w:w="796"/>
             <w:tcBorders>
               <w:top w:color="00000A" w:space="0" w:sz="4" w:val="single"/>
               <w:left w:color="00000A" w:space="0" w:sz="4" w:val="single"/>
@@ -3717,7 +3717,7 @@
         </w:tc>
         <w:tc>
           <w:tcPr>
-            <w:tcW w:type="dxa" w:w="2630"/>
+            <w:tcW w:type="dxa" w:w="2632"/>
             <w:tcBorders>
               <w:top w:color="00000A" w:space="0" w:sz="4" w:val="single"/>
               <w:left w:color="00000A" w:space="0" w:sz="4" w:val="single"/>
@@ -3753,7 +3753,7 @@
         </w:trPr>
         <w:tc>
           <w:tcPr>
-            <w:tcW w:type="dxa" w:w="1704"/>
+            <w:tcW w:type="dxa" w:w="1703"/>
             <w:tcBorders>
               <w:top w:color="00000A" w:space="0" w:sz="4" w:val="single"/>
               <w:bottom w:color="4F81BD" w:space="0" w:sz="8" w:val="single"/>
@@ -3786,7 +3786,7 @@
         </w:tc>
         <w:tc>
           <w:tcPr>
-            <w:tcW w:type="dxa" w:w="797"/>
+            <w:tcW w:type="dxa" w:w="796"/>
             <w:tcBorders>
               <w:top w:color="00000A" w:space="0" w:sz="4" w:val="single"/>
               <w:left w:color="00000A" w:space="0" w:sz="4" w:val="single"/>
@@ -3882,7 +3882,7 @@
         </w:tc>
         <w:tc>
           <w:tcPr>
-            <w:tcW w:type="dxa" w:w="2630"/>
+            <w:tcW w:type="dxa" w:w="2632"/>
             <w:tcBorders>
               <w:top w:color="00000A" w:space="0" w:sz="4" w:val="single"/>
               <w:left w:color="00000A" w:space="0" w:sz="4" w:val="single"/>
@@ -3924,7 +3924,7 @@
     </w:p>
     <w:p>
       <w:pPr>
-        <w:pStyle w:val="style42"/>
+        <w:pStyle w:val="style43"/>
         <w:numPr>
           <w:ilvl w:val="0"/>
           <w:numId w:val="2"/>
@@ -4005,11 +4005,11 @@
         <w:tblInd w:type="dxa" w:w="-108"/>
       </w:tblPr>
       <w:tblGrid>
-        <w:gridCol w:w="2890"/>
+        <w:gridCol w:w="2889"/>
         <w:gridCol w:w="677"/>
-        <w:gridCol w:w="2180"/>
+        <w:gridCol w:w="2179"/>
         <w:gridCol w:w="1721"/>
-        <w:gridCol w:w="1163"/>
+        <w:gridCol w:w="1165"/>
       </w:tblGrid>
       <w:tr>
         <w:trPr>
@@ -4017,7 +4017,7 @@
         </w:trPr>
         <w:tc>
           <w:tcPr>
-            <w:tcW w:type="dxa" w:w="2890"/>
+            <w:tcW w:type="dxa" w:w="2889"/>
             <w:tcBorders>
               <w:top w:color="4F81BD" w:space="0" w:sz="8" w:val="single"/>
               <w:bottom w:color="4F81BD" w:space="0" w:sz="8" w:val="single"/>
@@ -4081,7 +4081,7 @@
         </w:tc>
         <w:tc>
           <w:tcPr>
-            <w:tcW w:type="dxa" w:w="2180"/>
+            <w:tcW w:type="dxa" w:w="2179"/>
             <w:tcBorders>
               <w:top w:color="4F81BD" w:space="0" w:sz="8" w:val="single"/>
               <w:bottom w:color="4F81BD" w:space="0" w:sz="8" w:val="single"/>
@@ -4145,7 +4145,7 @@
         </w:tc>
         <w:tc>
           <w:tcPr>
-            <w:tcW w:type="dxa" w:w="1163"/>
+            <w:tcW w:type="dxa" w:w="1165"/>
             <w:tcBorders>
               <w:top w:color="4F81BD" w:space="0" w:sz="8" w:val="single"/>
               <w:bottom w:color="4F81BD" w:space="0" w:sz="8" w:val="single"/>
@@ -4182,7 +4182,7 @@
         </w:trPr>
         <w:tc>
           <w:tcPr>
-            <w:tcW w:type="dxa" w:w="2890"/>
+            <w:tcW w:type="dxa" w:w="2889"/>
             <w:tcBorders>
               <w:top w:color="4F81BD" w:space="0" w:sz="8" w:val="single"/>
               <w:bottom w:color="00000A" w:space="0" w:sz="4" w:val="single"/>
@@ -4247,7 +4247,7 @@
         </w:tc>
         <w:tc>
           <w:tcPr>
-            <w:tcW w:type="dxa" w:w="2180"/>
+            <w:tcW w:type="dxa" w:w="2179"/>
             <w:tcBorders>
               <w:top w:color="4F81BD" w:space="0" w:sz="8" w:val="single"/>
               <w:left w:color="00000A" w:space="0" w:sz="4" w:val="single"/>
@@ -4420,7 +4420,7 @@
         </w:tc>
         <w:tc>
           <w:tcPr>
-            <w:tcW w:type="dxa" w:w="1163"/>
+            <w:tcW w:type="dxa" w:w="1165"/>
             <w:tcBorders>
               <w:top w:color="4F81BD" w:space="0" w:sz="8" w:val="single"/>
               <w:left w:color="00000A" w:space="0" w:sz="4" w:val="single"/>
@@ -4519,7 +4519,7 @@
         </w:trPr>
         <w:tc>
           <w:tcPr>
-            <w:tcW w:type="dxa" w:w="2890"/>
+            <w:tcW w:type="dxa" w:w="2889"/>
             <w:tcBorders>
               <w:top w:color="00000A" w:space="0" w:sz="4" w:val="single"/>
               <w:bottom w:color="00000A" w:space="0" w:sz="4" w:val="single"/>
@@ -4584,7 +4584,7 @@
         </w:tc>
         <w:tc>
           <w:tcPr>
-            <w:tcW w:type="dxa" w:w="2180"/>
+            <w:tcW w:type="dxa" w:w="2179"/>
             <w:tcBorders>
               <w:top w:color="00000A" w:space="0" w:sz="4" w:val="single"/>
               <w:left w:color="00000A" w:space="0" w:sz="4" w:val="single"/>
@@ -4772,7 +4772,7 @@
         </w:tc>
         <w:tc>
           <w:tcPr>
-            <w:tcW w:type="dxa" w:w="1163"/>
+            <w:tcW w:type="dxa" w:w="1165"/>
             <w:tcBorders>
               <w:top w:color="00000A" w:space="0" w:sz="4" w:val="single"/>
               <w:left w:color="00000A" w:space="0" w:sz="4" w:val="single"/>
@@ -4896,7 +4896,7 @@
         </w:trPr>
         <w:tc>
           <w:tcPr>
-            <w:tcW w:type="dxa" w:w="2890"/>
+            <w:tcW w:type="dxa" w:w="2889"/>
             <w:tcBorders>
               <w:top w:color="00000A" w:space="0" w:sz="4" w:val="single"/>
               <w:bottom w:color="00000A" w:space="0" w:sz="4" w:val="single"/>
@@ -4961,7 +4961,7 @@
         </w:tc>
         <w:tc>
           <w:tcPr>
-            <w:tcW w:type="dxa" w:w="2180"/>
+            <w:tcW w:type="dxa" w:w="2179"/>
             <w:tcBorders>
               <w:top w:color="00000A" w:space="0" w:sz="4" w:val="single"/>
               <w:left w:color="00000A" w:space="0" w:sz="4" w:val="single"/>
@@ -5210,7 +5210,7 @@
         </w:tc>
         <w:tc>
           <w:tcPr>
-            <w:tcW w:type="dxa" w:w="1163"/>
+            <w:tcW w:type="dxa" w:w="1165"/>
             <w:tcBorders>
               <w:top w:color="00000A" w:space="0" w:sz="4" w:val="single"/>
               <w:left w:color="00000A" w:space="0" w:sz="4" w:val="single"/>
@@ -5246,7 +5246,7 @@
         </w:trPr>
         <w:tc>
           <w:tcPr>
-            <w:tcW w:type="dxa" w:w="2890"/>
+            <w:tcW w:type="dxa" w:w="2889"/>
             <w:tcBorders>
               <w:top w:color="00000A" w:space="0" w:sz="4" w:val="single"/>
               <w:bottom w:color="00000A" w:space="0" w:sz="4" w:val="single"/>
@@ -5311,7 +5311,7 @@
         </w:tc>
         <w:tc>
           <w:tcPr>
-            <w:tcW w:type="dxa" w:w="2180"/>
+            <w:tcW w:type="dxa" w:w="2179"/>
             <w:tcBorders>
               <w:top w:color="00000A" w:space="0" w:sz="4" w:val="single"/>
               <w:left w:color="00000A" w:space="0" w:sz="4" w:val="single"/>
@@ -5383,7 +5383,7 @@
         </w:tc>
         <w:tc>
           <w:tcPr>
-            <w:tcW w:type="dxa" w:w="1163"/>
+            <w:tcW w:type="dxa" w:w="1165"/>
             <w:tcBorders>
               <w:top w:color="00000A" w:space="0" w:sz="4" w:val="single"/>
               <w:left w:color="00000A" w:space="0" w:sz="4" w:val="single"/>
@@ -5419,7 +5419,7 @@
         </w:trPr>
         <w:tc>
           <w:tcPr>
-            <w:tcW w:type="dxa" w:w="2890"/>
+            <w:tcW w:type="dxa" w:w="2889"/>
             <w:tcBorders>
               <w:top w:color="00000A" w:space="0" w:sz="4" w:val="single"/>
               <w:bottom w:color="00000A" w:space="0" w:sz="4" w:val="single"/>
@@ -5484,7 +5484,7 @@
         </w:tc>
         <w:tc>
           <w:tcPr>
-            <w:tcW w:type="dxa" w:w="2180"/>
+            <w:tcW w:type="dxa" w:w="2179"/>
             <w:tcBorders>
               <w:top w:color="00000A" w:space="0" w:sz="4" w:val="single"/>
               <w:left w:color="00000A" w:space="0" w:sz="4" w:val="single"/>
@@ -5548,7 +5548,7 @@
         </w:tc>
         <w:tc>
           <w:tcPr>
-            <w:tcW w:type="dxa" w:w="1163"/>
+            <w:tcW w:type="dxa" w:w="1165"/>
             <w:tcBorders>
               <w:top w:color="00000A" w:space="0" w:sz="4" w:val="single"/>
               <w:left w:color="00000A" w:space="0" w:sz="4" w:val="single"/>
@@ -5584,7 +5584,7 @@
         </w:trPr>
         <w:tc>
           <w:tcPr>
-            <w:tcW w:type="dxa" w:w="2890"/>
+            <w:tcW w:type="dxa" w:w="2889"/>
             <w:tcBorders>
               <w:top w:color="00000A" w:space="0" w:sz="4" w:val="single"/>
               <w:bottom w:color="00000A" w:space="0" w:sz="4" w:val="single"/>
@@ -5649,7 +5649,7 @@
         </w:tc>
         <w:tc>
           <w:tcPr>
-            <w:tcW w:type="dxa" w:w="2180"/>
+            <w:tcW w:type="dxa" w:w="2179"/>
             <w:tcBorders>
               <w:top w:color="00000A" w:space="0" w:sz="4" w:val="single"/>
               <w:left w:color="00000A" w:space="0" w:sz="4" w:val="single"/>
@@ -5713,7 +5713,7 @@
         </w:tc>
         <w:tc>
           <w:tcPr>
-            <w:tcW w:type="dxa" w:w="1163"/>
+            <w:tcW w:type="dxa" w:w="1165"/>
             <w:tcBorders>
               <w:top w:color="00000A" w:space="0" w:sz="4" w:val="single"/>
               <w:left w:color="00000A" w:space="0" w:sz="4" w:val="single"/>
@@ -5787,7 +5787,7 @@
         </w:trPr>
         <w:tc>
           <w:tcPr>
-            <w:tcW w:type="dxa" w:w="2890"/>
+            <w:tcW w:type="dxa" w:w="2889"/>
             <w:tcBorders>
               <w:top w:color="00000A" w:space="0" w:sz="4" w:val="single"/>
               <w:bottom w:color="00000A" w:space="0" w:sz="4" w:val="single"/>
@@ -5852,7 +5852,7 @@
         </w:tc>
         <w:tc>
           <w:tcPr>
-            <w:tcW w:type="dxa" w:w="2180"/>
+            <w:tcW w:type="dxa" w:w="2179"/>
             <w:tcBorders>
               <w:top w:color="00000A" w:space="0" w:sz="4" w:val="single"/>
               <w:left w:color="00000A" w:space="0" w:sz="4" w:val="single"/>
@@ -5916,7 +5916,7 @@
         </w:tc>
         <w:tc>
           <w:tcPr>
-            <w:tcW w:type="dxa" w:w="1163"/>
+            <w:tcW w:type="dxa" w:w="1165"/>
             <w:tcBorders>
               <w:top w:color="00000A" w:space="0" w:sz="4" w:val="single"/>
               <w:left w:color="00000A" w:space="0" w:sz="4" w:val="single"/>
@@ -5947,7 +5947,7 @@
         </w:trPr>
         <w:tc>
           <w:tcPr>
-            <w:tcW w:type="dxa" w:w="2890"/>
+            <w:tcW w:type="dxa" w:w="2889"/>
             <w:tcBorders>
               <w:top w:color="00000A" w:space="0" w:sz="4" w:val="single"/>
               <w:bottom w:color="00000A" w:space="0" w:sz="4" w:val="single"/>
@@ -6012,7 +6012,7 @@
         </w:tc>
         <w:tc>
           <w:tcPr>
-            <w:tcW w:type="dxa" w:w="2180"/>
+            <w:tcW w:type="dxa" w:w="2179"/>
             <w:tcBorders>
               <w:top w:color="00000A" w:space="0" w:sz="4" w:val="single"/>
               <w:left w:color="00000A" w:space="0" w:sz="4" w:val="single"/>
@@ -6084,7 +6084,7 @@
         </w:tc>
         <w:tc>
           <w:tcPr>
-            <w:tcW w:type="dxa" w:w="1163"/>
+            <w:tcW w:type="dxa" w:w="1165"/>
             <w:tcBorders>
               <w:top w:color="00000A" w:space="0" w:sz="4" w:val="single"/>
               <w:left w:color="00000A" w:space="0" w:sz="4" w:val="single"/>
@@ -6115,7 +6115,7 @@
         </w:trPr>
         <w:tc>
           <w:tcPr>
-            <w:tcW w:type="dxa" w:w="2890"/>
+            <w:tcW w:type="dxa" w:w="2889"/>
             <w:tcBorders>
               <w:top w:color="00000A" w:space="0" w:sz="4" w:val="single"/>
               <w:bottom w:color="4F81BD" w:space="0" w:sz="8" w:val="single"/>
@@ -6182,7 +6182,7 @@
         </w:tc>
         <w:tc>
           <w:tcPr>
-            <w:tcW w:type="dxa" w:w="2180"/>
+            <w:tcW w:type="dxa" w:w="2179"/>
             <w:tcBorders>
               <w:top w:color="00000A" w:space="0" w:sz="4" w:val="single"/>
               <w:left w:color="00000A" w:space="0" w:sz="4" w:val="single"/>
@@ -6281,7 +6281,7 @@
         </w:tc>
         <w:tc>
           <w:tcPr>
-            <w:tcW w:type="dxa" w:w="1163"/>
+            <w:tcW w:type="dxa" w:w="1165"/>
             <w:tcBorders>
               <w:top w:color="00000A" w:space="0" w:sz="4" w:val="single"/>
               <w:left w:color="00000A" w:space="0" w:sz="4" w:val="single"/>
@@ -6333,7 +6333,7 @@
     </w:p>
     <w:p>
       <w:pPr>
-        <w:pStyle w:val="style42"/>
+        <w:pStyle w:val="style43"/>
         <w:numPr>
           <w:ilvl w:val="0"/>
           <w:numId w:val="4"/>
@@ -6368,11 +6368,11 @@
         <w:tblInd w:type="dxa" w:w="-108"/>
       </w:tblPr>
       <w:tblGrid>
-        <w:gridCol w:w="1700"/>
+        <w:gridCol w:w="1699"/>
         <w:gridCol w:w="806"/>
         <w:gridCol w:w="2266"/>
         <w:gridCol w:w="1129"/>
-        <w:gridCol w:w="2624"/>
+        <w:gridCol w:w="2625"/>
       </w:tblGrid>
       <w:tr>
         <w:trPr>
@@ -6380,7 +6380,7 @@
         </w:trPr>
         <w:tc>
           <w:tcPr>
-            <w:tcW w:type="dxa" w:w="1700"/>
+            <w:tcW w:type="dxa" w:w="1699"/>
             <w:tcBorders>
               <w:top w:color="4F81BD" w:space="0" w:sz="8" w:val="single"/>
               <w:bottom w:color="4F81BD" w:space="0" w:sz="8" w:val="single"/>
@@ -6508,7 +6508,7 @@
         </w:tc>
         <w:tc>
           <w:tcPr>
-            <w:tcW w:type="dxa" w:w="2624"/>
+            <w:tcW w:type="dxa" w:w="2625"/>
             <w:tcBorders>
               <w:top w:color="4F81BD" w:space="0" w:sz="8" w:val="single"/>
               <w:bottom w:color="4F81BD" w:space="0" w:sz="8" w:val="single"/>
@@ -6545,7 +6545,7 @@
         </w:trPr>
         <w:tc>
           <w:tcPr>
-            <w:tcW w:type="dxa" w:w="1700"/>
+            <w:tcW w:type="dxa" w:w="1699"/>
             <w:tcBorders>
               <w:top w:color="4F81BD" w:space="0" w:sz="8" w:val="single"/>
               <w:bottom w:color="00000A" w:space="0" w:sz="4" w:val="single"/>
@@ -6629,7 +6629,7 @@
           </w:tcPr>
           <w:p>
             <w:pPr>
-              <w:pStyle w:val="style44"/>
+              <w:pStyle w:val="style45"/>
               <w:ind w:hanging="0" w:left="0" w:right="0"/>
             </w:pPr>
             <w:r>
@@ -6673,7 +6673,7 @@
           </w:p>
           <w:p>
             <w:pPr>
-              <w:pStyle w:val="style44"/>
+              <w:pStyle w:val="style45"/>
               <w:ind w:hanging="0" w:left="0" w:right="0"/>
             </w:pPr>
             <w:r>
@@ -6824,7 +6824,7 @@
         </w:tc>
         <w:tc>
           <w:tcPr>
-            <w:tcW w:type="dxa" w:w="2624"/>
+            <w:tcW w:type="dxa" w:w="2625"/>
             <w:tcBorders>
               <w:top w:color="4F81BD" w:space="0" w:sz="8" w:val="single"/>
               <w:left w:color="00000A" w:space="0" w:sz="4" w:val="single"/>
@@ -7083,7 +7083,7 @@
         </w:trPr>
         <w:tc>
           <w:tcPr>
-            <w:tcW w:type="dxa" w:w="1700"/>
+            <w:tcW w:type="dxa" w:w="1699"/>
             <w:tcBorders>
               <w:top w:color="00000A" w:space="0" w:sz="4" w:val="single"/>
               <w:bottom w:color="00000A" w:space="0" w:sz="4" w:val="single"/>
@@ -7206,7 +7206,7 @@
         </w:tc>
         <w:tc>
           <w:tcPr>
-            <w:tcW w:type="dxa" w:w="2624"/>
+            <w:tcW w:type="dxa" w:w="2625"/>
             <w:tcBorders>
               <w:top w:color="00000A" w:space="0" w:sz="4" w:val="single"/>
               <w:left w:color="00000A" w:space="0" w:sz="4" w:val="single"/>
@@ -7244,7 +7244,7 @@
         </w:trPr>
         <w:tc>
           <w:tcPr>
-            <w:tcW w:type="dxa" w:w="1700"/>
+            <w:tcW w:type="dxa" w:w="1699"/>
             <w:tcBorders>
               <w:bottom w:color="00000A" w:space="0" w:sz="4" w:val="single"/>
               <w:right w:color="00000A" w:space="0" w:sz="4" w:val="single"/>
@@ -7327,7 +7327,7 @@
           </w:tcPr>
           <w:p>
             <w:pPr>
-              <w:pStyle w:val="style44"/>
+              <w:pStyle w:val="style45"/>
               <w:ind w:hanging="0" w:left="0" w:right="0"/>
             </w:pPr>
             <w:r>
@@ -7460,7 +7460,7 @@
         </w:tc>
         <w:tc>
           <w:tcPr>
-            <w:tcW w:type="dxa" w:w="2624"/>
+            <w:tcW w:type="dxa" w:w="2625"/>
             <w:tcBorders>
               <w:left w:color="00000A" w:space="0" w:sz="4" w:val="single"/>
               <w:bottom w:color="00000A" w:space="0" w:sz="4" w:val="single"/>
@@ -7620,7 +7620,7 @@
         </w:trPr>
         <w:tc>
           <w:tcPr>
-            <w:tcW w:type="dxa" w:w="1700"/>
+            <w:tcW w:type="dxa" w:w="1699"/>
             <w:tcBorders>
               <w:bottom w:color="00000A" w:space="0" w:sz="4" w:val="single"/>
               <w:right w:color="00000A" w:space="0" w:sz="4" w:val="single"/>
@@ -7729,7 +7729,7 @@
           </w:p>
           <w:p>
             <w:pPr>
-              <w:pStyle w:val="style44"/>
+              <w:pStyle w:val="style45"/>
               <w:ind w:hanging="0" w:left="0" w:right="0"/>
             </w:pPr>
             <w:r>
@@ -7840,7 +7840,7 @@
         </w:tc>
         <w:tc>
           <w:tcPr>
-            <w:tcW w:type="dxa" w:w="2624"/>
+            <w:tcW w:type="dxa" w:w="2625"/>
             <w:tcBorders>
               <w:left w:color="00000A" w:space="0" w:sz="4" w:val="single"/>
               <w:bottom w:color="00000A" w:space="0" w:sz="4" w:val="single"/>
@@ -8101,7 +8101,7 @@
         </w:trPr>
         <w:tc>
           <w:tcPr>
-            <w:tcW w:type="dxa" w:w="1700"/>
+            <w:tcW w:type="dxa" w:w="1699"/>
             <w:tcBorders>
               <w:bottom w:color="00000A" w:space="0" w:sz="4" w:val="single"/>
               <w:right w:color="00000A" w:space="0" w:sz="4" w:val="single"/>
@@ -8210,7 +8210,7 @@
           </w:p>
           <w:p>
             <w:pPr>
-              <w:pStyle w:val="style44"/>
+              <w:pStyle w:val="style45"/>
               <w:ind w:hanging="0" w:left="0" w:right="0"/>
             </w:pPr>
             <w:r>
@@ -8321,7 +8321,7 @@
         </w:tc>
         <w:tc>
           <w:tcPr>
-            <w:tcW w:type="dxa" w:w="2624"/>
+            <w:tcW w:type="dxa" w:w="2625"/>
             <w:tcBorders>
               <w:left w:color="00000A" w:space="0" w:sz="4" w:val="single"/>
               <w:bottom w:color="00000A" w:space="0" w:sz="4" w:val="single"/>
@@ -8416,7 +8416,7 @@
     </w:p>
     <w:p>
       <w:pPr>
-        <w:pStyle w:val="style42"/>
+        <w:pStyle w:val="style43"/>
         <w:numPr>
           <w:ilvl w:val="0"/>
           <w:numId w:val="4"/>
@@ -8452,11 +8452,11 @@
         <w:tblInd w:type="dxa" w:w="-108"/>
       </w:tblPr>
       <w:tblGrid>
-        <w:gridCol w:w="1861"/>
-        <w:gridCol w:w="791"/>
+        <w:gridCol w:w="1860"/>
+        <w:gridCol w:w="790"/>
         <w:gridCol w:w="1700"/>
         <w:gridCol w:w="1412"/>
-        <w:gridCol w:w="2758"/>
+        <w:gridCol w:w="2761"/>
       </w:tblGrid>
       <w:tr>
         <w:trPr>
@@ -8464,7 +8464,7 @@
         </w:trPr>
         <w:tc>
           <w:tcPr>
-            <w:tcW w:type="dxa" w:w="1861"/>
+            <w:tcW w:type="dxa" w:w="1860"/>
             <w:tcBorders>
               <w:top w:color="4F81BD" w:space="0" w:sz="8" w:val="single"/>
               <w:bottom w:color="00000A" w:space="0" w:sz="4" w:val="single"/>
@@ -8497,7 +8497,7 @@
         </w:tc>
         <w:tc>
           <w:tcPr>
-            <w:tcW w:type="dxa" w:w="791"/>
+            <w:tcW w:type="dxa" w:w="790"/>
             <w:tcBorders>
               <w:top w:color="4F81BD" w:space="0" w:sz="8" w:val="single"/>
               <w:left w:color="00000A" w:space="0" w:sz="4" w:val="single"/>
@@ -8697,7 +8697,7 @@
         </w:tc>
         <w:tc>
           <w:tcPr>
-            <w:tcW w:type="dxa" w:w="2758"/>
+            <w:tcW w:type="dxa" w:w="2761"/>
             <w:tcBorders>
               <w:top w:color="4F81BD" w:space="0" w:sz="8" w:val="single"/>
               <w:left w:color="00000A" w:space="0" w:sz="4" w:val="single"/>
@@ -8740,7 +8740,7 @@
     </w:p>
     <w:p>
       <w:pPr>
-        <w:pStyle w:val="style42"/>
+        <w:pStyle w:val="style43"/>
         <w:numPr>
           <w:ilvl w:val="0"/>
           <w:numId w:val="4"/>
@@ -8773,11 +8773,11 @@
         <w:tblInd w:type="dxa" w:w="-108"/>
       </w:tblPr>
       <w:tblGrid>
-        <w:gridCol w:w="1861"/>
-        <w:gridCol w:w="791"/>
+        <w:gridCol w:w="1860"/>
+        <w:gridCol w:w="790"/>
         <w:gridCol w:w="1700"/>
         <w:gridCol w:w="1412"/>
-        <w:gridCol w:w="2758"/>
+        <w:gridCol w:w="2761"/>
       </w:tblGrid>
       <w:tr>
         <w:trPr>
@@ -8785,7 +8785,7 @@
         </w:trPr>
         <w:tc>
           <w:tcPr>
-            <w:tcW w:type="dxa" w:w="1861"/>
+            <w:tcW w:type="dxa" w:w="1860"/>
             <w:tcBorders>
               <w:top w:color="4F81BD" w:space="0" w:sz="8" w:val="single"/>
               <w:bottom w:color="00000A" w:space="0" w:sz="4" w:val="single"/>
@@ -8821,7 +8821,7 @@
         </w:tc>
         <w:tc>
           <w:tcPr>
-            <w:tcW w:type="dxa" w:w="791"/>
+            <w:tcW w:type="dxa" w:w="790"/>
             <w:tcBorders>
               <w:top w:color="4F81BD" w:space="0" w:sz="8" w:val="single"/>
               <w:left w:color="00000A" w:space="0" w:sz="4" w:val="single"/>
@@ -9075,7 +9075,7 @@
         </w:tc>
         <w:tc>
           <w:tcPr>
-            <w:tcW w:type="dxa" w:w="2758"/>
+            <w:tcW w:type="dxa" w:w="2761"/>
             <w:tcBorders>
               <w:top w:color="4F81BD" w:space="0" w:sz="8" w:val="single"/>
               <w:left w:color="00000A" w:space="0" w:sz="4" w:val="single"/>
@@ -9119,11 +9119,304 @@
     </w:p>
     <w:p>
       <w:pPr>
+        <w:pStyle w:val="style43"/>
+        <w:numPr>
+          <w:ilvl w:val="0"/>
+          <w:numId w:val="4"/>
+        </w:numPr>
+        <w:tabs>
+          <w:tab w:leader="none" w:pos="420" w:val="left"/>
+        </w:tabs>
+        <w:suppressAutoHyphens w:val="false"/>
+        <w:jc w:val="left"/>
+      </w:pPr>
+      <w:r>
+        <w:rPr>
+          <w:rFonts w:ascii="宋体" w:hAnsi="宋体"/>
+          <w:b/>
+          <w:color w:val="B3B300"/>
+          <w:sz w:val="40"/>
+          <w:szCs w:val="24"/>
+        </w:rPr>
+        <w:t>推送通知相关接口</w:t>
+      </w:r>
+    </w:p>
+    <w:tbl>
+      <w:tblPr>
+        <w:jc w:val="left"/>
+        <w:tblBorders>
+          <w:top w:color="4F81BD" w:space="0" w:sz="8" w:val="single"/>
+          <w:bottom w:color="00000A" w:space="0" w:sz="4" w:val="single"/>
+          <w:right w:color="00000A" w:space="0" w:sz="4" w:val="single"/>
+        </w:tblBorders>
+        <w:tblInd w:type="dxa" w:w="-108"/>
+      </w:tblPr>
+      <w:tblGrid>
+        <w:gridCol w:w="1860"/>
+        <w:gridCol w:w="790"/>
+        <w:gridCol w:w="1700"/>
+        <w:gridCol w:w="1412"/>
+        <w:gridCol w:w="2761"/>
+      </w:tblGrid>
+      <w:tr>
+        <w:trPr>
+          <w:cantSplit w:val="false"/>
+        </w:trPr>
+        <w:tc>
+          <w:tcPr>
+            <w:tcW w:type="dxa" w:w="1860"/>
+            <w:tcBorders>
+              <w:top w:color="4F81BD" w:space="0" w:sz="8" w:val="single"/>
+              <w:bottom w:color="00000A" w:space="0" w:sz="4" w:val="single"/>
+              <w:right w:color="00000A" w:space="0" w:sz="4" w:val="single"/>
+            </w:tcBorders>
+            <w:shd w:fill="FFFFFF" w:val="clear"/>
+            <w:tcMar>
+              <w:top w:type="dxa" w:w="0"/>
+              <w:left w:type="dxa" w:w="108"/>
+              <w:bottom w:type="dxa" w:w="0"/>
+              <w:right w:type="dxa" w:w="108"/>
+            </w:tcMar>
+          </w:tcPr>
+          <w:p>
+            <w:pPr>
+              <w:pStyle w:val="style0"/>
+              <w:jc w:val="left"/>
+            </w:pPr>
+            <w:bookmarkStart w:id="4" w:name="__DdeLink__713_20930666861"/>
+            <w:bookmarkEnd w:id="4"/>
+            <w:r>
+              <w:rPr>
+                <w:rFonts w:ascii="宋体" w:hAnsi="宋体"/>
+                <w:b/>
+                <w:bCs/>
+                <w:color w:val="B3B300"/>
+                <w:sz w:val="24"/>
+                <w:szCs w:val="24"/>
+              </w:rPr>
+              <w:t>/</w:t>
+            </w:r>
+            <w:bookmarkStart w:id="5" w:name="__DdeLink__1455_247598311"/>
+            <w:r>
+              <w:rPr>
+                <w:rFonts w:ascii="宋体" w:hAnsi="宋体"/>
+                <w:b/>
+                <w:bCs/>
+                <w:color w:val="B3B300"/>
+                <w:sz w:val="24"/>
+                <w:szCs w:val="24"/>
+              </w:rPr>
+              <w:t>saveToken</w:t>
+            </w:r>
+            <w:bookmarkEnd w:id="5"/>
+            <w:r>
+              <w:rPr>
+                <w:rFonts w:ascii="宋体" w:hAnsi="宋体"/>
+                <w:b/>
+                <w:bCs/>
+                <w:color w:val="B3B300"/>
+                <w:sz w:val="24"/>
+                <w:szCs w:val="24"/>
+              </w:rPr>
+              <w:t>/</w:t>
+            </w:r>
+          </w:p>
+        </w:tc>
+        <w:tc>
+          <w:tcPr>
+            <w:tcW w:type="dxa" w:w="790"/>
+            <w:tcBorders>
+              <w:top w:color="4F81BD" w:space="0" w:sz="8" w:val="single"/>
+              <w:left w:color="00000A" w:space="0" w:sz="4" w:val="single"/>
+              <w:bottom w:color="00000A" w:space="0" w:sz="4" w:val="single"/>
+              <w:right w:color="00000A" w:space="0" w:sz="4" w:val="single"/>
+            </w:tcBorders>
+            <w:shd w:fill="FFFFFF" w:val="clear"/>
+            <w:tcMar>
+              <w:top w:type="dxa" w:w="0"/>
+              <w:left w:type="dxa" w:w="108"/>
+              <w:bottom w:type="dxa" w:w="0"/>
+              <w:right w:type="dxa" w:w="108"/>
+            </w:tcMar>
+          </w:tcPr>
+          <w:p>
+            <w:pPr>
+              <w:pStyle w:val="style0"/>
+              <w:jc w:val="left"/>
+            </w:pPr>
+            <w:r>
+              <w:rPr>
+                <w:rFonts w:ascii="宋体" w:hAnsi="宋体"/>
+                <w:color w:val="B3B300"/>
+                <w:sz w:val="24"/>
+                <w:szCs w:val="24"/>
+              </w:rPr>
+              <w:t>Get</w:t>
+            </w:r>
+          </w:p>
+        </w:tc>
+        <w:tc>
+          <w:tcPr>
+            <w:tcW w:type="dxa" w:w="1700"/>
+            <w:tcBorders>
+              <w:top w:color="4F81BD" w:space="0" w:sz="8" w:val="single"/>
+              <w:left w:color="00000A" w:space="0" w:sz="4" w:val="single"/>
+              <w:bottom w:color="00000A" w:space="0" w:sz="4" w:val="single"/>
+              <w:right w:color="00000A" w:space="0" w:sz="4" w:val="single"/>
+            </w:tcBorders>
+            <w:shd w:fill="FFFFFF" w:val="clear"/>
+            <w:tcMar>
+              <w:top w:type="dxa" w:w="0"/>
+              <w:left w:type="dxa" w:w="108"/>
+              <w:bottom w:type="dxa" w:w="0"/>
+              <w:right w:type="dxa" w:w="108"/>
+            </w:tcMar>
+          </w:tcPr>
+          <w:p>
+            <w:pPr>
+              <w:pStyle w:val="style0"/>
+              <w:jc w:val="left"/>
+            </w:pPr>
+            <w:r>
+              <w:rPr>
+                <w:rFonts w:ascii="宋体" w:hAnsi="宋体"/>
+                <w:color w:val="B3B300"/>
+                <w:sz w:val="24"/>
+                <w:szCs w:val="24"/>
+              </w:rPr>
+              <w:t>String deviceToken</w:t>
+            </w:r>
+            <w:r>
+              <w:rPr>
+                <w:rFonts w:ascii="宋体" w:hAnsi="宋体"/>
+                <w:color w:val="B3B300"/>
+                <w:sz w:val="24"/>
+                <w:szCs w:val="24"/>
+              </w:rPr>
+              <w:t>需要存储的</w:t>
+            </w:r>
+            <w:r>
+              <w:rPr>
+                <w:rFonts w:ascii="宋体" w:hAnsi="宋体"/>
+                <w:color w:val="B3B300"/>
+                <w:sz w:val="24"/>
+                <w:szCs w:val="24"/>
+              </w:rPr>
+              <w:t>32</w:t>
+            </w:r>
+            <w:r>
+              <w:rPr>
+                <w:rFonts w:ascii="宋体" w:hAnsi="宋体"/>
+                <w:color w:val="B3B300"/>
+                <w:sz w:val="24"/>
+                <w:szCs w:val="24"/>
+              </w:rPr>
+              <w:t>位</w:t>
+            </w:r>
+          </w:p>
+        </w:tc>
+        <w:tc>
+          <w:tcPr>
+            <w:tcW w:type="dxa" w:w="1412"/>
+            <w:tcBorders>
+              <w:top w:color="4F81BD" w:space="0" w:sz="8" w:val="single"/>
+              <w:left w:color="00000A" w:space="0" w:sz="4" w:val="single"/>
+              <w:bottom w:color="00000A" w:space="0" w:sz="4" w:val="single"/>
+              <w:right w:color="00000A" w:space="0" w:sz="4" w:val="single"/>
+            </w:tcBorders>
+            <w:shd w:fill="FFFFFF" w:val="clear"/>
+            <w:tcMar>
+              <w:top w:type="dxa" w:w="0"/>
+              <w:left w:type="dxa" w:w="108"/>
+              <w:bottom w:type="dxa" w:w="0"/>
+              <w:right w:type="dxa" w:w="108"/>
+            </w:tcMar>
+          </w:tcPr>
+          <w:p>
+            <w:pPr>
+              <w:pStyle w:val="style0"/>
+              <w:jc w:val="left"/>
+            </w:pPr>
+            <w:r>
+              <w:rPr>
+                <w:color w:val="B3B300"/>
+              </w:rPr>
+            </w:r>
+          </w:p>
+        </w:tc>
+        <w:tc>
+          <w:tcPr>
+            <w:tcW w:type="dxa" w:w="2761"/>
+            <w:tcBorders>
+              <w:top w:color="4F81BD" w:space="0" w:sz="8" w:val="single"/>
+              <w:left w:color="00000A" w:space="0" w:sz="4" w:val="single"/>
+              <w:bottom w:color="00000A" w:space="0" w:sz="4" w:val="single"/>
+              <w:right w:color="00000A" w:space="0" w:sz="4" w:val="single"/>
+            </w:tcBorders>
+            <w:shd w:fill="FFFFFF" w:val="clear"/>
+            <w:tcMar>
+              <w:top w:type="dxa" w:w="0"/>
+              <w:left w:type="dxa" w:w="108"/>
+              <w:bottom w:type="dxa" w:w="0"/>
+              <w:right w:type="dxa" w:w="108"/>
+            </w:tcMar>
+          </w:tcPr>
+          <w:p>
+            <w:pPr>
+              <w:pStyle w:val="style0"/>
+              <w:jc w:val="left"/>
+            </w:pPr>
+            <w:r>
+              <w:rPr>
+                <w:rFonts w:ascii="宋体" w:hAnsi="宋体"/>
+                <w:color w:val="B3B300"/>
+                <w:sz w:val="24"/>
+                <w:szCs w:val="24"/>
+              </w:rPr>
+              <w:t>推送</w:t>
+            </w:r>
+            <w:r>
+              <w:rPr>
+                <w:rFonts w:ascii="宋体" w:hAnsi="宋体"/>
+                <w:color w:val="B3B300"/>
+                <w:sz w:val="24"/>
+                <w:szCs w:val="24"/>
+              </w:rPr>
+              <w:t>token</w:t>
+            </w:r>
+            <w:r>
+              <w:rPr>
+                <w:rFonts w:ascii="宋体" w:hAnsi="宋体"/>
+                <w:color w:val="B3B300"/>
+                <w:sz w:val="24"/>
+                <w:szCs w:val="24"/>
+              </w:rPr>
+              <w:t>收集接口</w:t>
+            </w:r>
+          </w:p>
+        </w:tc>
+      </w:tr>
+    </w:tbl>
+    <w:p>
+      <w:pPr>
         <w:pStyle w:val="style0"/>
         <w:jc w:val="left"/>
       </w:pPr>
       <w:r>
-        <w:rPr/>
+        <w:rPr>
+          <w:color w:val="B3B300"/>
+        </w:rPr>
+      </w:r>
+    </w:p>
+    <w:p>
+      <w:pPr>
+        <w:pStyle w:val="style0"/>
+        <w:jc w:val="left"/>
+      </w:pPr>
+      <w:r>
+        <w:rPr>
+          <w:color w:val="B3B300"/>
+        </w:rPr>
       </w:r>
     </w:p>
     <w:sectPr>
@@ -9141,7 +9434,7 @@
 
 <file path=word/comments.xml><?xml version="1.0" encoding="utf-8"?>
 <w:comments xmlns:o="urn:schemas-microsoft-com:office:office" xmlns:r="http://schemas.openxmlformats.org/officeDocument/2006/relationships" xmlns:v="urn:schemas-microsoft-com:vml" xmlns:w="http://schemas.openxmlformats.org/wordprocessingml/2006/main" xmlns:w10="urn:schemas-microsoft-com:office:word" xmlns:wp="http://schemas.openxmlformats.org/drawingml/2006/wordprocessingDrawing">
-  <w:comment w:author="" w:date="2013-12-23T02:19:54Z" w:id="0">
+  <w:comment w:author="" w:date="2013-12-26T08:18:12Z" w:id="0">
     <w:p>
       <w:r>
         <w:rPr/>
@@ -9198,12 +9491,22 @@
         <w:rPr/>
       </w:r>
     </w:p>
+    <w:p>
+      <w:r>
+        <w:rPr/>
+      </w:r>
+    </w:p>
   </w:comment>
-  <w:comment w:author="" w:date="2013-12-23T02:19:54Z" w:id="1">
+  <w:comment w:author="" w:date="2013-12-26T08:18:12Z" w:id="1">
     <w:p>
       <w:r>
         <w:rPr/>
         <w:t>新增</w:t>
+      </w:r>
+    </w:p>
+    <w:p>
+      <w:r>
+        <w:rPr/>
       </w:r>
     </w:p>
     <w:p>
@@ -9785,7 +10088,7 @@
 <file path=word/styles.xml><?xml version="1.0" encoding="utf-8"?>
 <w:styles xmlns:w="http://schemas.openxmlformats.org/wordprocessingml/2006/main">
   <w:style w:styleId="style0" w:type="paragraph">
-    <w:name w:val="Normal"/>
+    <w:name w:val="默认"/>
     <w:next w:val="style0"/>
     <w:pPr>
       <w:widowControl w:val="false"/>
@@ -9960,10 +10263,17 @@
       <w:rFonts w:cs="Wingdings"/>
     </w:rPr>
   </w:style>
-  <w:style w:styleId="style35" w:type="paragraph">
-    <w:name w:val="Heading"/>
+  <w:style w:styleId="style35" w:type="character">
+    <w:name w:val="ListLabel 13"/>
+    <w:next w:val="style35"/>
+    <w:rPr>
+      <w:rFonts w:cs="Wingdings"/>
+    </w:rPr>
+  </w:style>
+  <w:style w:styleId="style36" w:type="paragraph">
+    <w:name w:val="标题"/>
     <w:basedOn w:val="style0"/>
-    <w:next w:val="style36"/>
+    <w:next w:val="style37"/>
     <w:pPr>
       <w:keepNext/>
       <w:spacing w:after="120" w:before="240"/>
@@ -9974,28 +10284,28 @@
       <w:szCs w:val="28"/>
     </w:rPr>
   </w:style>
-  <w:style w:styleId="style36" w:type="paragraph">
-    <w:name w:val="Text body"/>
+  <w:style w:styleId="style37" w:type="paragraph">
+    <w:name w:val="正文"/>
     <w:basedOn w:val="style0"/>
-    <w:next w:val="style36"/>
+    <w:next w:val="style37"/>
     <w:pPr>
       <w:spacing w:after="120" w:before="0"/>
     </w:pPr>
     <w:rPr/>
   </w:style>
-  <w:style w:styleId="style37" w:type="paragraph">
-    <w:name w:val="List"/>
-    <w:basedOn w:val="style36"/>
-    <w:next w:val="style37"/>
+  <w:style w:styleId="style38" w:type="paragraph">
+    <w:name w:val="列表"/>
+    <w:basedOn w:val="style37"/>
+    <w:next w:val="style38"/>
     <w:pPr/>
     <w:rPr>
       <w:rFonts w:cs="Lohit Devanagari"/>
     </w:rPr>
   </w:style>
-  <w:style w:styleId="style38" w:type="paragraph">
-    <w:name w:val="Caption"/>
+  <w:style w:styleId="style39" w:type="paragraph">
+    <w:name w:val="题注"/>
     <w:basedOn w:val="style0"/>
-    <w:next w:val="style38"/>
+    <w:next w:val="style39"/>
     <w:pPr>
       <w:suppressLineNumbers/>
       <w:spacing w:after="120" w:before="120"/>
@@ -10008,10 +10318,10 @@
       <w:szCs w:val="24"/>
     </w:rPr>
   </w:style>
-  <w:style w:styleId="style39" w:type="paragraph">
-    <w:name w:val="Index"/>
+  <w:style w:styleId="style40" w:type="paragraph">
+    <w:name w:val="目录"/>
     <w:basedOn w:val="style0"/>
-    <w:next w:val="style39"/>
+    <w:next w:val="style40"/>
     <w:pPr>
       <w:suppressLineNumbers/>
     </w:pPr>
@@ -10019,10 +10329,10 @@
       <w:rFonts w:cs="Lohit Devanagari"/>
     </w:rPr>
   </w:style>
-  <w:style w:styleId="style40" w:type="paragraph">
-    <w:name w:val="Footer"/>
+  <w:style w:styleId="style41" w:type="paragraph">
+    <w:name w:val="页脚"/>
     <w:basedOn w:val="style0"/>
-    <w:next w:val="style40"/>
+    <w:next w:val="style41"/>
     <w:pPr>
       <w:suppressLineNumbers/>
       <w:tabs>
@@ -10036,10 +10346,10 @@
       <w:szCs w:val="18"/>
     </w:rPr>
   </w:style>
-  <w:style w:styleId="style41" w:type="paragraph">
-    <w:name w:val="Header"/>
+  <w:style w:styleId="style42" w:type="paragraph">
+    <w:name w:val="页眉"/>
     <w:basedOn w:val="style0"/>
-    <w:next w:val="style41"/>
+    <w:next w:val="style42"/>
     <w:pPr>
       <w:suppressLineNumbers/>
       <w:pBdr>
@@ -10056,19 +10366,19 @@
       <w:szCs w:val="18"/>
     </w:rPr>
   </w:style>
-  <w:style w:styleId="style42" w:type="paragraph">
+  <w:style w:styleId="style43" w:type="paragraph">
     <w:name w:val="列出段落1"/>
     <w:basedOn w:val="style0"/>
-    <w:next w:val="style42"/>
+    <w:next w:val="style43"/>
     <w:pPr>
       <w:ind w:firstLine="420" w:left="0" w:right="0"/>
     </w:pPr>
     <w:rPr/>
   </w:style>
-  <w:style w:styleId="style43" w:type="paragraph">
+  <w:style w:styleId="style44" w:type="paragraph">
     <w:name w:val="annotation text"/>
     <w:basedOn w:val="style0"/>
-    <w:next w:val="style43"/>
+    <w:next w:val="style44"/>
     <w:pPr>
       <w:tabs/>
       <w:suppressAutoHyphens w:val="false"/>
@@ -10078,10 +10388,10 @@
       <w:color w:val="00000A"/>
     </w:rPr>
   </w:style>
-  <w:style w:styleId="style44" w:type="paragraph">
+  <w:style w:styleId="style45" w:type="paragraph">
     <w:name w:val="List Paragraph"/>
     <w:basedOn w:val="style0"/>
-    <w:next w:val="style44"/>
+    <w:next w:val="style45"/>
     <w:pPr>
       <w:tabs/>
       <w:suppressAutoHyphens w:val="false"/>
@@ -10091,29 +10401,29 @@
       <w:color w:val="00000A"/>
     </w:rPr>
   </w:style>
-  <w:style w:styleId="style45" w:type="paragraph">
+  <w:style w:styleId="style46" w:type="paragraph">
     <w:name w:val="Balloon Text"/>
     <w:basedOn w:val="style0"/>
-    <w:next w:val="style45"/>
+    <w:next w:val="style46"/>
     <w:pPr/>
     <w:rPr>
       <w:sz w:val="18"/>
       <w:szCs w:val="18"/>
     </w:rPr>
   </w:style>
-  <w:style w:styleId="style46" w:type="paragraph">
-    <w:name w:val="Table Contents"/>
+  <w:style w:styleId="style47" w:type="paragraph">
+    <w:name w:val="表格内容"/>
     <w:basedOn w:val="style0"/>
-    <w:next w:val="style46"/>
+    <w:next w:val="style47"/>
     <w:pPr>
       <w:suppressLineNumbers/>
     </w:pPr>
     <w:rPr/>
   </w:style>
-  <w:style w:styleId="style47" w:type="paragraph">
-    <w:name w:val="Table Heading"/>
-    <w:basedOn w:val="style46"/>
-    <w:next w:val="style47"/>
+  <w:style w:styleId="style48" w:type="paragraph">
+    <w:name w:val="表格标题"/>
+    <w:basedOn w:val="style47"/>
+    <w:next w:val="style48"/>
     <w:pPr>
       <w:suppressLineNumbers/>
       <w:jc w:val="center"/>

</xml_diff>

<commit_message>
finish interface: get coauthors of a story
</commit_message>
<xml_diff>
--- a/docs/backend_interfacev1.4.docx
+++ b/docs/backend_interfacev1.4.docx
@@ -77,7 +77,7 @@
           </w:tcPr>
           <w:p>
             <w:pPr>
-              <w:pStyle w:val="style43"/>
+              <w:pStyle w:val="style44"/>
               <w:ind w:hanging="0" w:left="0" w:right="0"/>
               <w:jc w:val="left"/>
             </w:pPr>
@@ -110,7 +110,7 @@
           </w:tcPr>
           <w:p>
             <w:pPr>
-              <w:pStyle w:val="style43"/>
+              <w:pStyle w:val="style44"/>
               <w:ind w:hanging="0" w:left="0" w:right="0"/>
               <w:jc w:val="left"/>
             </w:pPr>
@@ -143,7 +143,7 @@
           </w:tcPr>
           <w:p>
             <w:pPr>
-              <w:pStyle w:val="style43"/>
+              <w:pStyle w:val="style44"/>
               <w:ind w:hanging="0" w:left="0" w:right="0"/>
               <w:jc w:val="left"/>
             </w:pPr>
@@ -176,7 +176,7 @@
           </w:tcPr>
           <w:p>
             <w:pPr>
-              <w:pStyle w:val="style43"/>
+              <w:pStyle w:val="style44"/>
               <w:ind w:hanging="0" w:left="0" w:right="0"/>
               <w:jc w:val="left"/>
             </w:pPr>
@@ -214,7 +214,7 @@
           </w:tcPr>
           <w:p>
             <w:pPr>
-              <w:pStyle w:val="style43"/>
+              <w:pStyle w:val="style44"/>
               <w:ind w:hanging="0" w:left="0" w:right="0"/>
               <w:jc w:val="left"/>
             </w:pPr>
@@ -247,7 +247,7 @@
           </w:tcPr>
           <w:p>
             <w:pPr>
-              <w:pStyle w:val="style43"/>
+              <w:pStyle w:val="style44"/>
               <w:ind w:hanging="0" w:left="0" w:right="0"/>
               <w:jc w:val="left"/>
             </w:pPr>
@@ -280,7 +280,7 @@
           </w:tcPr>
           <w:p>
             <w:pPr>
-              <w:pStyle w:val="style43"/>
+              <w:pStyle w:val="style44"/>
               <w:ind w:hanging="0" w:left="0" w:right="0"/>
               <w:jc w:val="left"/>
             </w:pPr>
@@ -313,7 +313,7 @@
           </w:tcPr>
           <w:p>
             <w:pPr>
-              <w:pStyle w:val="style43"/>
+              <w:pStyle w:val="style44"/>
               <w:ind w:hanging="0" w:left="0" w:right="0"/>
               <w:jc w:val="left"/>
             </w:pPr>
@@ -351,7 +351,7 @@
           </w:tcPr>
           <w:p>
             <w:pPr>
-              <w:pStyle w:val="style43"/>
+              <w:pStyle w:val="style44"/>
               <w:ind w:hanging="0" w:left="0" w:right="0"/>
               <w:jc w:val="left"/>
             </w:pPr>
@@ -384,7 +384,7 @@
           </w:tcPr>
           <w:p>
             <w:pPr>
-              <w:pStyle w:val="style43"/>
+              <w:pStyle w:val="style44"/>
               <w:ind w:hanging="0" w:left="0" w:right="0"/>
               <w:jc w:val="left"/>
             </w:pPr>
@@ -417,7 +417,7 @@
           </w:tcPr>
           <w:p>
             <w:pPr>
-              <w:pStyle w:val="style43"/>
+              <w:pStyle w:val="style44"/>
               <w:ind w:hanging="0" w:left="0" w:right="0"/>
               <w:jc w:val="left"/>
             </w:pPr>
@@ -450,7 +450,7 @@
           </w:tcPr>
           <w:p>
             <w:pPr>
-              <w:pStyle w:val="style43"/>
+              <w:pStyle w:val="style44"/>
               <w:ind w:hanging="0" w:left="0" w:right="0"/>
               <w:jc w:val="left"/>
             </w:pPr>
@@ -489,7 +489,7 @@
           </w:tcPr>
           <w:p>
             <w:pPr>
-              <w:pStyle w:val="style43"/>
+              <w:pStyle w:val="style44"/>
               <w:ind w:hanging="0" w:left="0" w:right="0"/>
               <w:jc w:val="left"/>
             </w:pPr>
@@ -522,7 +522,7 @@
           </w:tcPr>
           <w:p>
             <w:pPr>
-              <w:pStyle w:val="style43"/>
+              <w:pStyle w:val="style44"/>
               <w:ind w:hanging="0" w:left="0" w:right="0"/>
               <w:jc w:val="left"/>
             </w:pPr>
@@ -555,7 +555,7 @@
           </w:tcPr>
           <w:p>
             <w:pPr>
-              <w:pStyle w:val="style43"/>
+              <w:pStyle w:val="style44"/>
               <w:ind w:hanging="0" w:left="0" w:right="0"/>
               <w:jc w:val="left"/>
             </w:pPr>
@@ -588,7 +588,7 @@
           </w:tcPr>
           <w:p>
             <w:pPr>
-              <w:pStyle w:val="style43"/>
+              <w:pStyle w:val="style44"/>
               <w:ind w:hanging="0" w:left="0" w:right="0"/>
               <w:jc w:val="left"/>
             </w:pPr>
@@ -627,7 +627,7 @@
           </w:tcPr>
           <w:p>
             <w:pPr>
-              <w:pStyle w:val="style43"/>
+              <w:pStyle w:val="style44"/>
               <w:ind w:hanging="0" w:left="0" w:right="0"/>
               <w:jc w:val="left"/>
             </w:pPr>
@@ -660,7 +660,7 @@
           </w:tcPr>
           <w:p>
             <w:pPr>
-              <w:pStyle w:val="style43"/>
+              <w:pStyle w:val="style44"/>
               <w:ind w:hanging="0" w:left="0" w:right="0"/>
               <w:jc w:val="left"/>
             </w:pPr>
@@ -693,7 +693,7 @@
           </w:tcPr>
           <w:p>
             <w:pPr>
-              <w:pStyle w:val="style43"/>
+              <w:pStyle w:val="style44"/>
               <w:ind w:hanging="0" w:left="0" w:right="0"/>
               <w:jc w:val="left"/>
             </w:pPr>
@@ -726,7 +726,7 @@
           </w:tcPr>
           <w:p>
             <w:pPr>
-              <w:pStyle w:val="style43"/>
+              <w:pStyle w:val="style44"/>
               <w:ind w:hanging="0" w:left="0" w:right="0"/>
               <w:jc w:val="left"/>
             </w:pPr>
@@ -759,7 +759,7 @@
           </w:tcPr>
           <w:p>
             <w:pPr>
-              <w:pStyle w:val="style43"/>
+              <w:pStyle w:val="style44"/>
               <w:ind w:hanging="0" w:left="0" w:right="0"/>
               <w:jc w:val="left"/>
             </w:pPr>
@@ -788,7 +788,7 @@
           </w:tcPr>
           <w:p>
             <w:pPr>
-              <w:pStyle w:val="style43"/>
+              <w:pStyle w:val="style44"/>
               <w:ind w:hanging="0" w:left="0" w:right="0"/>
               <w:jc w:val="left"/>
             </w:pPr>
@@ -817,7 +817,7 @@
           </w:tcPr>
           <w:p>
             <w:pPr>
-              <w:pStyle w:val="style43"/>
+              <w:pStyle w:val="style44"/>
               <w:ind w:hanging="0" w:left="0" w:right="0"/>
               <w:jc w:val="left"/>
             </w:pPr>
@@ -846,7 +846,7 @@
           </w:tcPr>
           <w:p>
             <w:pPr>
-              <w:pStyle w:val="style43"/>
+              <w:pStyle w:val="style44"/>
               <w:ind w:hanging="0" w:left="0" w:right="0"/>
               <w:jc w:val="left"/>
             </w:pPr>
@@ -863,7 +863,7 @@
     </w:tbl>
     <w:p>
       <w:pPr>
-        <w:pStyle w:val="style43"/>
+        <w:pStyle w:val="style44"/>
         <w:ind w:hanging="0" w:left="420" w:right="0"/>
         <w:jc w:val="left"/>
       </w:pPr>
@@ -883,7 +883,7 @@
     </w:p>
     <w:p>
       <w:pPr>
-        <w:pStyle w:val="style43"/>
+        <w:pStyle w:val="style44"/>
         <w:pageBreakBefore/>
         <w:ind w:hanging="0" w:left="420" w:right="0"/>
         <w:jc w:val="left"/>
@@ -894,7 +894,7 @@
     </w:p>
     <w:p>
       <w:pPr>
-        <w:pStyle w:val="style43"/>
+        <w:pStyle w:val="style44"/>
         <w:ind w:hanging="0" w:left="420" w:right="0"/>
         <w:jc w:val="left"/>
       </w:pPr>
@@ -904,7 +904,7 @@
     </w:p>
     <w:p>
       <w:pPr>
-        <w:pStyle w:val="style43"/>
+        <w:pStyle w:val="style44"/>
         <w:numPr>
           <w:ilvl w:val="0"/>
           <w:numId w:val="1"/>
@@ -954,7 +954,7 @@
     </w:p>
     <w:p>
       <w:pPr>
-        <w:pStyle w:val="style43"/>
+        <w:pStyle w:val="style44"/>
         <w:ind w:hanging="0" w:left="420" w:right="0"/>
         <w:jc w:val="left"/>
       </w:pPr>
@@ -964,7 +964,7 @@
     </w:p>
     <w:p>
       <w:pPr>
-        <w:pStyle w:val="style43"/>
+        <w:pStyle w:val="style44"/>
         <w:numPr>
           <w:ilvl w:val="0"/>
           <w:numId w:val="1"/>
@@ -998,7 +998,7 @@
     </w:p>
     <w:p>
       <w:pPr>
-        <w:pStyle w:val="style43"/>
+        <w:pStyle w:val="style44"/>
         <w:numPr>
           <w:ilvl w:val="1"/>
           <w:numId w:val="1"/>
@@ -1032,7 +1032,7 @@
     </w:p>
     <w:p>
       <w:pPr>
-        <w:pStyle w:val="style43"/>
+        <w:pStyle w:val="style44"/>
         <w:numPr>
           <w:ilvl w:val="1"/>
           <w:numId w:val="1"/>
@@ -1066,7 +1066,7 @@
     </w:p>
     <w:p>
       <w:pPr>
-        <w:pStyle w:val="style43"/>
+        <w:pStyle w:val="style44"/>
         <w:numPr>
           <w:ilvl w:val="1"/>
           <w:numId w:val="1"/>
@@ -1110,7 +1110,7 @@
     </w:p>
     <w:p>
       <w:pPr>
-        <w:pStyle w:val="style43"/>
+        <w:pStyle w:val="style44"/>
         <w:numPr>
           <w:ilvl w:val="0"/>
           <w:numId w:val="1"/>
@@ -1128,7 +1128,7 @@
     </w:p>
     <w:p>
       <w:pPr>
-        <w:pStyle w:val="style43"/>
+        <w:pStyle w:val="style44"/>
         <w:numPr>
           <w:ilvl w:val="1"/>
           <w:numId w:val="1"/>
@@ -1178,7 +1178,7 @@
     </w:p>
     <w:p>
       <w:pPr>
-        <w:pStyle w:val="style43"/>
+        <w:pStyle w:val="style44"/>
         <w:numPr>
           <w:ilvl w:val="1"/>
           <w:numId w:val="1"/>
@@ -1212,7 +1212,7 @@
     </w:p>
     <w:p>
       <w:pPr>
-        <w:pStyle w:val="style43"/>
+        <w:pStyle w:val="style44"/>
         <w:ind w:hanging="0" w:left="420" w:right="0"/>
         <w:jc w:val="left"/>
       </w:pPr>
@@ -1222,7 +1222,7 @@
     </w:p>
     <w:p>
       <w:pPr>
-        <w:pStyle w:val="style43"/>
+        <w:pStyle w:val="style44"/>
         <w:numPr>
           <w:ilvl w:val="0"/>
           <w:numId w:val="1"/>
@@ -1240,7 +1240,7 @@
     </w:p>
     <w:p>
       <w:pPr>
-        <w:pStyle w:val="style43"/>
+        <w:pStyle w:val="style44"/>
         <w:numPr>
           <w:ilvl w:val="1"/>
           <w:numId w:val="1"/>
@@ -1276,7 +1276,7 @@
     </w:p>
     <w:p>
       <w:pPr>
-        <w:pStyle w:val="style43"/>
+        <w:pStyle w:val="style44"/>
         <w:numPr>
           <w:ilvl w:val="1"/>
           <w:numId w:val="1"/>
@@ -1326,7 +1326,7 @@
     </w:p>
     <w:p>
       <w:pPr>
-        <w:pStyle w:val="style43"/>
+        <w:pStyle w:val="style44"/>
         <w:numPr>
           <w:ilvl w:val="2"/>
           <w:numId w:val="1"/>
@@ -1384,7 +1384,7 @@
     </w:p>
     <w:p>
       <w:pPr>
-        <w:pStyle w:val="style43"/>
+        <w:pStyle w:val="style44"/>
         <w:numPr>
           <w:ilvl w:val="2"/>
           <w:numId w:val="1"/>
@@ -1410,7 +1410,7 @@
     </w:p>
     <w:p>
       <w:pPr>
-        <w:pStyle w:val="style43"/>
+        <w:pStyle w:val="style44"/>
         <w:numPr>
           <w:ilvl w:val="2"/>
           <w:numId w:val="1"/>
@@ -1436,7 +1436,7 @@
     </w:p>
     <w:p>
       <w:pPr>
-        <w:pStyle w:val="style43"/>
+        <w:pStyle w:val="style44"/>
         <w:ind w:hanging="0" w:left="840" w:right="0"/>
         <w:jc w:val="left"/>
       </w:pPr>
@@ -1456,7 +1456,7 @@
     </w:p>
     <w:p>
       <w:pPr>
-        <w:pStyle w:val="style43"/>
+        <w:pStyle w:val="style44"/>
         <w:pageBreakBefore/>
         <w:numPr>
           <w:ilvl w:val="0"/>
@@ -1476,7 +1476,7 @@
     </w:p>
     <w:p>
       <w:pPr>
-        <w:pStyle w:val="style43"/>
+        <w:pStyle w:val="style44"/>
         <w:ind w:hanging="0" w:left="420" w:right="0"/>
         <w:jc w:val="left"/>
       </w:pPr>
@@ -1507,7 +1507,7 @@
     </w:p>
     <w:p>
       <w:pPr>
-        <w:pStyle w:val="style43"/>
+        <w:pStyle w:val="style44"/>
         <w:ind w:hanging="0" w:left="420" w:right="0"/>
         <w:jc w:val="left"/>
       </w:pPr>
@@ -1517,7 +1517,7 @@
     </w:p>
     <w:p>
       <w:pPr>
-        <w:pStyle w:val="style43"/>
+        <w:pStyle w:val="style44"/>
         <w:numPr>
           <w:ilvl w:val="0"/>
           <w:numId w:val="3"/>
@@ -1535,7 +1535,7 @@
     </w:p>
     <w:p>
       <w:pPr>
-        <w:pStyle w:val="style43"/>
+        <w:pStyle w:val="style44"/>
         <w:numPr>
           <w:ilvl w:val="1"/>
           <w:numId w:val="3"/>
@@ -1563,7 +1563,7 @@
     </w:p>
     <w:p>
       <w:pPr>
-        <w:pStyle w:val="style43"/>
+        <w:pStyle w:val="style44"/>
         <w:numPr>
           <w:ilvl w:val="1"/>
           <w:numId w:val="3"/>
@@ -1581,7 +1581,7 @@
     </w:p>
     <w:p>
       <w:pPr>
-        <w:pStyle w:val="style43"/>
+        <w:pStyle w:val="style44"/>
         <w:numPr>
           <w:ilvl w:val="1"/>
           <w:numId w:val="3"/>
@@ -1609,7 +1609,7 @@
     </w:p>
     <w:p>
       <w:pPr>
-        <w:pStyle w:val="style43"/>
+        <w:pStyle w:val="style44"/>
         <w:numPr>
           <w:ilvl w:val="0"/>
           <w:numId w:val="3"/>
@@ -1627,7 +1627,7 @@
     </w:p>
     <w:p>
       <w:pPr>
-        <w:pStyle w:val="style43"/>
+        <w:pStyle w:val="style44"/>
         <w:numPr>
           <w:ilvl w:val="1"/>
           <w:numId w:val="3"/>
@@ -1664,7 +1664,7 @@
     </w:p>
     <w:p>
       <w:pPr>
-        <w:pStyle w:val="style43"/>
+        <w:pStyle w:val="style44"/>
         <w:numPr>
           <w:ilvl w:val="1"/>
           <w:numId w:val="3"/>
@@ -1690,7 +1690,7 @@
     </w:p>
     <w:p>
       <w:pPr>
-        <w:pStyle w:val="style43"/>
+        <w:pStyle w:val="style44"/>
         <w:numPr>
           <w:ilvl w:val="1"/>
           <w:numId w:val="3"/>
@@ -1808,7 +1808,7 @@
     </w:p>
     <w:p>
       <w:pPr>
-        <w:pStyle w:val="style43"/>
+        <w:pStyle w:val="style44"/>
         <w:numPr>
           <w:ilvl w:val="1"/>
           <w:numId w:val="3"/>
@@ -1836,7 +1836,7 @@
     </w:p>
     <w:p>
       <w:pPr>
-        <w:pStyle w:val="style43"/>
+        <w:pStyle w:val="style44"/>
         <w:numPr>
           <w:ilvl w:val="1"/>
           <w:numId w:val="3"/>
@@ -1865,7 +1865,7 @@
     </w:p>
     <w:p>
       <w:pPr>
-        <w:pStyle w:val="style43"/>
+        <w:pStyle w:val="style44"/>
         <w:numPr>
           <w:ilvl w:val="1"/>
           <w:numId w:val="3"/>
@@ -1894,7 +1894,7 @@
     </w:p>
     <w:p>
       <w:pPr>
-        <w:pStyle w:val="style43"/>
+        <w:pStyle w:val="style44"/>
         <w:numPr>
           <w:ilvl w:val="1"/>
           <w:numId w:val="3"/>
@@ -1923,7 +1923,7 @@
     </w:p>
     <w:p>
       <w:pPr>
-        <w:pStyle w:val="style43"/>
+        <w:pStyle w:val="style44"/>
         <w:numPr>
           <w:ilvl w:val="1"/>
           <w:numId w:val="3"/>
@@ -1951,7 +1951,7 @@
     </w:p>
     <w:p>
       <w:pPr>
-        <w:pStyle w:val="style43"/>
+        <w:pStyle w:val="style44"/>
         <w:numPr>
           <w:ilvl w:val="1"/>
           <w:numId w:val="3"/>
@@ -2025,7 +2025,7 @@
     </w:p>
     <w:p>
       <w:pPr>
-        <w:pStyle w:val="style43"/>
+        <w:pStyle w:val="style44"/>
         <w:numPr>
           <w:ilvl w:val="1"/>
           <w:numId w:val="3"/>
@@ -2053,7 +2053,7 @@
     </w:p>
     <w:p>
       <w:pPr>
-        <w:pStyle w:val="style43"/>
+        <w:pStyle w:val="style44"/>
         <w:numPr>
           <w:ilvl w:val="1"/>
           <w:numId w:val="3"/>
@@ -2081,7 +2081,7 @@
     </w:p>
     <w:p>
       <w:pPr>
-        <w:pStyle w:val="style43"/>
+        <w:pStyle w:val="style44"/>
         <w:numPr>
           <w:ilvl w:val="1"/>
           <w:numId w:val="3"/>
@@ -2134,7 +2134,7 @@
     </w:p>
     <w:p>
       <w:pPr>
-        <w:pStyle w:val="style43"/>
+        <w:pStyle w:val="style44"/>
         <w:numPr>
           <w:ilvl w:val="1"/>
           <w:numId w:val="3"/>
@@ -2184,7 +2184,7 @@
     </w:p>
     <w:p>
       <w:pPr>
-        <w:pStyle w:val="style43"/>
+        <w:pStyle w:val="style44"/>
         <w:numPr>
           <w:ilvl w:val="1"/>
           <w:numId w:val="3"/>
@@ -2216,7 +2216,7 @@
     </w:p>
     <w:p>
       <w:pPr>
-        <w:pStyle w:val="style43"/>
+        <w:pStyle w:val="style44"/>
         <w:numPr>
           <w:ilvl w:val="1"/>
           <w:numId w:val="3"/>
@@ -2250,7 +2250,7 @@
     </w:p>
     <w:p>
       <w:pPr>
-        <w:pStyle w:val="style43"/>
+        <w:pStyle w:val="style44"/>
         <w:numPr>
           <w:ilvl w:val="1"/>
           <w:numId w:val="3"/>
@@ -2282,7 +2282,7 @@
     </w:p>
     <w:p>
       <w:pPr>
-        <w:pStyle w:val="style43"/>
+        <w:pStyle w:val="style44"/>
         <w:numPr>
           <w:ilvl w:val="1"/>
           <w:numId w:val="3"/>
@@ -2314,7 +2314,7 @@
     </w:p>
     <w:p>
       <w:pPr>
-        <w:pStyle w:val="style43"/>
+        <w:pStyle w:val="style44"/>
         <w:numPr>
           <w:ilvl w:val="1"/>
           <w:numId w:val="3"/>
@@ -2346,7 +2346,7 @@
     </w:p>
     <w:p>
       <w:pPr>
-        <w:pStyle w:val="style43"/>
+        <w:pStyle w:val="style44"/>
         <w:numPr>
           <w:ilvl w:val="0"/>
           <w:numId w:val="3"/>
@@ -2396,7 +2396,7 @@
     </w:p>
     <w:p>
       <w:pPr>
-        <w:pStyle w:val="style43"/>
+        <w:pStyle w:val="style44"/>
         <w:numPr>
           <w:ilvl w:val="1"/>
           <w:numId w:val="3"/>
@@ -2415,7 +2415,7 @@
     </w:p>
     <w:p>
       <w:pPr>
-        <w:pStyle w:val="style43"/>
+        <w:pStyle w:val="style44"/>
         <w:numPr>
           <w:ilvl w:val="1"/>
           <w:numId w:val="3"/>
@@ -2441,7 +2441,7 @@
     </w:p>
     <w:p>
       <w:pPr>
-        <w:pStyle w:val="style43"/>
+        <w:pStyle w:val="style44"/>
         <w:numPr>
           <w:ilvl w:val="1"/>
           <w:numId w:val="3"/>
@@ -2479,7 +2479,7 @@
     </w:p>
     <w:p>
       <w:pPr>
-        <w:pStyle w:val="style43"/>
+        <w:pStyle w:val="style44"/>
         <w:numPr>
           <w:ilvl w:val="1"/>
           <w:numId w:val="3"/>
@@ -2535,7 +2535,7 @@
     </w:p>
     <w:p>
       <w:pPr>
-        <w:pStyle w:val="style43"/>
+        <w:pStyle w:val="style44"/>
         <w:numPr>
           <w:ilvl w:val="1"/>
           <w:numId w:val="3"/>
@@ -2565,7 +2565,7 @@
     </w:p>
     <w:p>
       <w:pPr>
-        <w:pStyle w:val="style43"/>
+        <w:pStyle w:val="style44"/>
         <w:numPr>
           <w:ilvl w:val="1"/>
           <w:numId w:val="3"/>
@@ -2594,7 +2594,7 @@
     </w:p>
     <w:p>
       <w:pPr>
-        <w:pStyle w:val="style43"/>
+        <w:pStyle w:val="style44"/>
         <w:numPr>
           <w:ilvl w:val="1"/>
           <w:numId w:val="3"/>
@@ -2620,7 +2620,7 @@
     </w:p>
     <w:p>
       <w:pPr>
-        <w:pStyle w:val="style43"/>
+        <w:pStyle w:val="style44"/>
         <w:numPr>
           <w:ilvl w:val="1"/>
           <w:numId w:val="3"/>
@@ -2646,7 +2646,7 @@
     </w:p>
     <w:p>
       <w:pPr>
-        <w:pStyle w:val="style43"/>
+        <w:pStyle w:val="style44"/>
         <w:numPr>
           <w:ilvl w:val="1"/>
           <w:numId w:val="3"/>
@@ -2719,7 +2719,7 @@
     </w:p>
     <w:p>
       <w:pPr>
-        <w:pStyle w:val="style43"/>
+        <w:pStyle w:val="style44"/>
         <w:numPr>
           <w:ilvl w:val="1"/>
           <w:numId w:val="3"/>
@@ -2769,7 +2769,7 @@
     </w:p>
     <w:p>
       <w:pPr>
-        <w:pStyle w:val="style43"/>
+        <w:pStyle w:val="style44"/>
         <w:numPr>
           <w:ilvl w:val="1"/>
           <w:numId w:val="3"/>
@@ -2801,7 +2801,7 @@
     </w:p>
     <w:p>
       <w:pPr>
-        <w:pStyle w:val="style43"/>
+        <w:pStyle w:val="style44"/>
         <w:numPr>
           <w:ilvl w:val="1"/>
           <w:numId w:val="3"/>
@@ -2833,7 +2833,7 @@
     </w:p>
     <w:p>
       <w:pPr>
-        <w:pStyle w:val="style43"/>
+        <w:pStyle w:val="style44"/>
         <w:numPr>
           <w:ilvl w:val="1"/>
           <w:numId w:val="3"/>
@@ -2865,7 +2865,7 @@
     </w:p>
     <w:p>
       <w:pPr>
-        <w:pStyle w:val="style43"/>
+        <w:pStyle w:val="style44"/>
         <w:numPr>
           <w:ilvl w:val="1"/>
           <w:numId w:val="3"/>
@@ -2906,7 +2906,7 @@
     </w:p>
     <w:p>
       <w:pPr>
-        <w:pStyle w:val="style43"/>
+        <w:pStyle w:val="style44"/>
         <w:ind w:hanging="0" w:left="0" w:right="0"/>
         <w:jc w:val="left"/>
       </w:pPr>
@@ -2916,7 +2916,7 @@
     </w:p>
     <w:p>
       <w:pPr>
-        <w:pStyle w:val="style43"/>
+        <w:pStyle w:val="style44"/>
         <w:ind w:hanging="0" w:left="0" w:right="0"/>
         <w:jc w:val="left"/>
       </w:pPr>
@@ -2968,7 +2968,7 @@
     </w:p>
     <w:p>
       <w:pPr>
-        <w:pStyle w:val="style43"/>
+        <w:pStyle w:val="style44"/>
         <w:numPr>
           <w:ilvl w:val="0"/>
           <w:numId w:val="2"/>
@@ -2995,11 +2995,11 @@
         <w:tblInd w:type="dxa" w:w="-108"/>
       </w:tblPr>
       <w:tblGrid>
-        <w:gridCol w:w="1703"/>
-        <w:gridCol w:w="796"/>
+        <w:gridCol w:w="1702"/>
+        <w:gridCol w:w="795"/>
         <w:gridCol w:w="1839"/>
         <w:gridCol w:w="1555"/>
-        <w:gridCol w:w="2632"/>
+        <w:gridCol w:w="2634"/>
       </w:tblGrid>
       <w:tr>
         <w:trPr>
@@ -3007,7 +3007,7 @@
         </w:trPr>
         <w:tc>
           <w:tcPr>
-            <w:tcW w:type="dxa" w:w="1703"/>
+            <w:tcW w:type="dxa" w:w="1702"/>
             <w:tcBorders>
               <w:top w:color="4F81BD" w:space="0" w:sz="8" w:val="single"/>
               <w:bottom w:color="4F81BD" w:space="0" w:sz="8" w:val="single"/>
@@ -3039,7 +3039,7 @@
         </w:tc>
         <w:tc>
           <w:tcPr>
-            <w:tcW w:type="dxa" w:w="796"/>
+            <w:tcW w:type="dxa" w:w="795"/>
             <w:tcBorders>
               <w:top w:color="4F81BD" w:space="0" w:sz="8" w:val="single"/>
               <w:bottom w:color="4F81BD" w:space="0" w:sz="8" w:val="single"/>
@@ -3135,7 +3135,7 @@
         </w:tc>
         <w:tc>
           <w:tcPr>
-            <w:tcW w:type="dxa" w:w="2632"/>
+            <w:tcW w:type="dxa" w:w="2634"/>
             <w:tcBorders>
               <w:top w:color="4F81BD" w:space="0" w:sz="8" w:val="single"/>
               <w:bottom w:color="4F81BD" w:space="0" w:sz="8" w:val="single"/>
@@ -3172,7 +3172,7 @@
         </w:trPr>
         <w:tc>
           <w:tcPr>
-            <w:tcW w:type="dxa" w:w="1703"/>
+            <w:tcW w:type="dxa" w:w="1702"/>
             <w:tcBorders>
               <w:top w:color="4F81BD" w:space="0" w:sz="8" w:val="single"/>
               <w:bottom w:color="00000A" w:space="0" w:sz="4" w:val="single"/>
@@ -3205,7 +3205,7 @@
         </w:tc>
         <w:tc>
           <w:tcPr>
-            <w:tcW w:type="dxa" w:w="796"/>
+            <w:tcW w:type="dxa" w:w="795"/>
             <w:tcBorders>
               <w:top w:color="4F81BD" w:space="0" w:sz="8" w:val="single"/>
               <w:left w:color="00000A" w:space="0" w:sz="4" w:val="single"/>
@@ -3340,7 +3340,7 @@
         </w:tc>
         <w:tc>
           <w:tcPr>
-            <w:tcW w:type="dxa" w:w="2632"/>
+            <w:tcW w:type="dxa" w:w="2634"/>
             <w:tcBorders>
               <w:top w:color="4F81BD" w:space="0" w:sz="8" w:val="single"/>
               <w:left w:color="00000A" w:space="0" w:sz="4" w:val="single"/>
@@ -3384,7 +3384,7 @@
         </w:trPr>
         <w:tc>
           <w:tcPr>
-            <w:tcW w:type="dxa" w:w="1703"/>
+            <w:tcW w:type="dxa" w:w="1702"/>
             <w:tcBorders>
               <w:top w:color="00000A" w:space="0" w:sz="4" w:val="single"/>
               <w:bottom w:color="00000A" w:space="0" w:sz="4" w:val="single"/>
@@ -3417,7 +3417,7 @@
         </w:tc>
         <w:tc>
           <w:tcPr>
-            <w:tcW w:type="dxa" w:w="796"/>
+            <w:tcW w:type="dxa" w:w="795"/>
             <w:tcBorders>
               <w:top w:color="00000A" w:space="0" w:sz="4" w:val="single"/>
               <w:left w:color="00000A" w:space="0" w:sz="4" w:val="single"/>
@@ -3552,7 +3552,7 @@
         </w:tc>
         <w:tc>
           <w:tcPr>
-            <w:tcW w:type="dxa" w:w="2632"/>
+            <w:tcW w:type="dxa" w:w="2634"/>
             <w:tcBorders>
               <w:top w:color="00000A" w:space="0" w:sz="4" w:val="single"/>
               <w:left w:color="00000A" w:space="0" w:sz="4" w:val="single"/>
@@ -3588,7 +3588,7 @@
         </w:trPr>
         <w:tc>
           <w:tcPr>
-            <w:tcW w:type="dxa" w:w="1703"/>
+            <w:tcW w:type="dxa" w:w="1702"/>
             <w:tcBorders>
               <w:top w:color="00000A" w:space="0" w:sz="4" w:val="single"/>
               <w:bottom w:color="00000A" w:space="0" w:sz="4" w:val="single"/>
@@ -3621,7 +3621,7 @@
         </w:tc>
         <w:tc>
           <w:tcPr>
-            <w:tcW w:type="dxa" w:w="796"/>
+            <w:tcW w:type="dxa" w:w="795"/>
             <w:tcBorders>
               <w:top w:color="00000A" w:space="0" w:sz="4" w:val="single"/>
               <w:left w:color="00000A" w:space="0" w:sz="4" w:val="single"/>
@@ -3717,7 +3717,7 @@
         </w:tc>
         <w:tc>
           <w:tcPr>
-            <w:tcW w:type="dxa" w:w="2632"/>
+            <w:tcW w:type="dxa" w:w="2634"/>
             <w:tcBorders>
               <w:top w:color="00000A" w:space="0" w:sz="4" w:val="single"/>
               <w:left w:color="00000A" w:space="0" w:sz="4" w:val="single"/>
@@ -3753,7 +3753,7 @@
         </w:trPr>
         <w:tc>
           <w:tcPr>
-            <w:tcW w:type="dxa" w:w="1703"/>
+            <w:tcW w:type="dxa" w:w="1702"/>
             <w:tcBorders>
               <w:top w:color="00000A" w:space="0" w:sz="4" w:val="single"/>
               <w:bottom w:color="4F81BD" w:space="0" w:sz="8" w:val="single"/>
@@ -3786,7 +3786,7 @@
         </w:tc>
         <w:tc>
           <w:tcPr>
-            <w:tcW w:type="dxa" w:w="796"/>
+            <w:tcW w:type="dxa" w:w="795"/>
             <w:tcBorders>
               <w:top w:color="00000A" w:space="0" w:sz="4" w:val="single"/>
               <w:left w:color="00000A" w:space="0" w:sz="4" w:val="single"/>
@@ -3882,7 +3882,7 @@
         </w:tc>
         <w:tc>
           <w:tcPr>
-            <w:tcW w:type="dxa" w:w="2632"/>
+            <w:tcW w:type="dxa" w:w="2634"/>
             <w:tcBorders>
               <w:top w:color="00000A" w:space="0" w:sz="4" w:val="single"/>
               <w:left w:color="00000A" w:space="0" w:sz="4" w:val="single"/>
@@ -3924,7 +3924,7 @@
     </w:p>
     <w:p>
       <w:pPr>
-        <w:pStyle w:val="style43"/>
+        <w:pStyle w:val="style44"/>
         <w:numPr>
           <w:ilvl w:val="0"/>
           <w:numId w:val="2"/>
@@ -4005,11 +4005,11 @@
         <w:tblInd w:type="dxa" w:w="-108"/>
       </w:tblPr>
       <w:tblGrid>
-        <w:gridCol w:w="2889"/>
+        <w:gridCol w:w="2888"/>
         <w:gridCol w:w="677"/>
-        <w:gridCol w:w="2179"/>
+        <w:gridCol w:w="2178"/>
         <w:gridCol w:w="1721"/>
-        <w:gridCol w:w="1165"/>
+        <w:gridCol w:w="1167"/>
       </w:tblGrid>
       <w:tr>
         <w:trPr>
@@ -4017,7 +4017,7 @@
         </w:trPr>
         <w:tc>
           <w:tcPr>
-            <w:tcW w:type="dxa" w:w="2889"/>
+            <w:tcW w:type="dxa" w:w="2888"/>
             <w:tcBorders>
               <w:top w:color="4F81BD" w:space="0" w:sz="8" w:val="single"/>
               <w:bottom w:color="4F81BD" w:space="0" w:sz="8" w:val="single"/>
@@ -4081,7 +4081,7 @@
         </w:tc>
         <w:tc>
           <w:tcPr>
-            <w:tcW w:type="dxa" w:w="2179"/>
+            <w:tcW w:type="dxa" w:w="2178"/>
             <w:tcBorders>
               <w:top w:color="4F81BD" w:space="0" w:sz="8" w:val="single"/>
               <w:bottom w:color="4F81BD" w:space="0" w:sz="8" w:val="single"/>
@@ -4145,7 +4145,7 @@
         </w:tc>
         <w:tc>
           <w:tcPr>
-            <w:tcW w:type="dxa" w:w="1165"/>
+            <w:tcW w:type="dxa" w:w="1167"/>
             <w:tcBorders>
               <w:top w:color="4F81BD" w:space="0" w:sz="8" w:val="single"/>
               <w:bottom w:color="4F81BD" w:space="0" w:sz="8" w:val="single"/>
@@ -4182,7 +4182,7 @@
         </w:trPr>
         <w:tc>
           <w:tcPr>
-            <w:tcW w:type="dxa" w:w="2889"/>
+            <w:tcW w:type="dxa" w:w="2888"/>
             <w:tcBorders>
               <w:top w:color="4F81BD" w:space="0" w:sz="8" w:val="single"/>
               <w:bottom w:color="00000A" w:space="0" w:sz="4" w:val="single"/>
@@ -4247,7 +4247,7 @@
         </w:tc>
         <w:tc>
           <w:tcPr>
-            <w:tcW w:type="dxa" w:w="2179"/>
+            <w:tcW w:type="dxa" w:w="2178"/>
             <w:tcBorders>
               <w:top w:color="4F81BD" w:space="0" w:sz="8" w:val="single"/>
               <w:left w:color="00000A" w:space="0" w:sz="4" w:val="single"/>
@@ -4420,7 +4420,7 @@
         </w:tc>
         <w:tc>
           <w:tcPr>
-            <w:tcW w:type="dxa" w:w="1165"/>
+            <w:tcW w:type="dxa" w:w="1167"/>
             <w:tcBorders>
               <w:top w:color="4F81BD" w:space="0" w:sz="8" w:val="single"/>
               <w:left w:color="00000A" w:space="0" w:sz="4" w:val="single"/>
@@ -4519,7 +4519,7 @@
         </w:trPr>
         <w:tc>
           <w:tcPr>
-            <w:tcW w:type="dxa" w:w="2889"/>
+            <w:tcW w:type="dxa" w:w="2888"/>
             <w:tcBorders>
               <w:top w:color="00000A" w:space="0" w:sz="4" w:val="single"/>
               <w:bottom w:color="00000A" w:space="0" w:sz="4" w:val="single"/>
@@ -4584,7 +4584,7 @@
         </w:tc>
         <w:tc>
           <w:tcPr>
-            <w:tcW w:type="dxa" w:w="2179"/>
+            <w:tcW w:type="dxa" w:w="2178"/>
             <w:tcBorders>
               <w:top w:color="00000A" w:space="0" w:sz="4" w:val="single"/>
               <w:left w:color="00000A" w:space="0" w:sz="4" w:val="single"/>
@@ -4772,7 +4772,7 @@
         </w:tc>
         <w:tc>
           <w:tcPr>
-            <w:tcW w:type="dxa" w:w="1165"/>
+            <w:tcW w:type="dxa" w:w="1167"/>
             <w:tcBorders>
               <w:top w:color="00000A" w:space="0" w:sz="4" w:val="single"/>
               <w:left w:color="00000A" w:space="0" w:sz="4" w:val="single"/>
@@ -4896,7 +4896,7 @@
         </w:trPr>
         <w:tc>
           <w:tcPr>
-            <w:tcW w:type="dxa" w:w="2889"/>
+            <w:tcW w:type="dxa" w:w="2888"/>
             <w:tcBorders>
               <w:top w:color="00000A" w:space="0" w:sz="4" w:val="single"/>
               <w:bottom w:color="00000A" w:space="0" w:sz="4" w:val="single"/>
@@ -4961,7 +4961,7 @@
         </w:tc>
         <w:tc>
           <w:tcPr>
-            <w:tcW w:type="dxa" w:w="2179"/>
+            <w:tcW w:type="dxa" w:w="2178"/>
             <w:tcBorders>
               <w:top w:color="00000A" w:space="0" w:sz="4" w:val="single"/>
               <w:left w:color="00000A" w:space="0" w:sz="4" w:val="single"/>
@@ -5210,7 +5210,7 @@
         </w:tc>
         <w:tc>
           <w:tcPr>
-            <w:tcW w:type="dxa" w:w="1165"/>
+            <w:tcW w:type="dxa" w:w="1167"/>
             <w:tcBorders>
               <w:top w:color="00000A" w:space="0" w:sz="4" w:val="single"/>
               <w:left w:color="00000A" w:space="0" w:sz="4" w:val="single"/>
@@ -5246,34 +5246,33 @@
         </w:trPr>
         <w:tc>
           <w:tcPr>
-            <w:tcW w:type="dxa" w:w="2889"/>
-            <w:tcBorders>
-              <w:top w:color="00000A" w:space="0" w:sz="4" w:val="single"/>
-              <w:bottom w:color="00000A" w:space="0" w:sz="4" w:val="single"/>
-              <w:right w:color="00000A" w:space="0" w:sz="4" w:val="single"/>
-            </w:tcBorders>
-            <w:shd w:fill="FFFFFF" w:val="clear"/>
-            <w:tcMar>
-              <w:top w:type="dxa" w:w="0"/>
-              <w:left w:type="dxa" w:w="108"/>
-              <w:bottom w:type="dxa" w:w="0"/>
-              <w:right w:type="dxa" w:w="108"/>
-            </w:tcMar>
-          </w:tcPr>
-          <w:p>
-            <w:pPr>
-              <w:pStyle w:val="style0"/>
-              <w:jc w:val="left"/>
-            </w:pPr>
-            <w:r>
-              <w:rPr>
-                <w:rFonts w:ascii="宋体" w:hAnsi="宋体"/>
+            <w:tcW w:type="dxa" w:w="2888"/>
+            <w:tcBorders>
+              <w:bottom w:color="00000A" w:space="0" w:sz="4" w:val="single"/>
+              <w:right w:color="00000A" w:space="0" w:sz="4" w:val="single"/>
+            </w:tcBorders>
+            <w:shd w:fill="FFFFFF" w:val="clear"/>
+            <w:tcMar>
+              <w:top w:type="dxa" w:w="0"/>
+              <w:left w:type="dxa" w:w="108"/>
+              <w:bottom w:type="dxa" w:w="0"/>
+              <w:right w:type="dxa" w:w="108"/>
+            </w:tcMar>
+          </w:tcPr>
+          <w:p>
+            <w:pPr>
+              <w:pStyle w:val="style0"/>
+              <w:jc w:val="left"/>
+            </w:pPr>
+            <w:r>
+              <w:rPr>
                 <w:b/>
                 <w:bCs/>
-                <w:sz w:val="24"/>
-                <w:szCs w:val="24"/>
-              </w:rPr>
-              <w:t>/chapter/{id}</w:t>
+                <w:color w:val="B3B300"/>
+                <w:sz w:val="24"/>
+                <w:szCs w:val="24"/>
+              </w:rPr>
+              <w:t>/coauthorOfstory</w:t>
             </w:r>
           </w:p>
         </w:tc>
@@ -5281,29 +5280,26 @@
           <w:tcPr>
             <w:tcW w:type="dxa" w:w="677"/>
             <w:tcBorders>
-              <w:top w:color="00000A" w:space="0" w:sz="4" w:val="single"/>
-              <w:left w:color="00000A" w:space="0" w:sz="4" w:val="single"/>
-              <w:bottom w:color="00000A" w:space="0" w:sz="4" w:val="single"/>
-              <w:right w:color="00000A" w:space="0" w:sz="4" w:val="single"/>
-            </w:tcBorders>
-            <w:shd w:fill="FFFFFF" w:val="clear"/>
-            <w:tcMar>
-              <w:top w:type="dxa" w:w="0"/>
-              <w:left w:type="dxa" w:w="108"/>
-              <w:bottom w:type="dxa" w:w="0"/>
-              <w:right w:type="dxa" w:w="108"/>
-            </w:tcMar>
-          </w:tcPr>
-          <w:p>
-            <w:pPr>
-              <w:pStyle w:val="style0"/>
-              <w:jc w:val="left"/>
-            </w:pPr>
-            <w:r>
-              <w:rPr>
-                <w:rFonts w:ascii="宋体" w:hAnsi="宋体"/>
-                <w:sz w:val="24"/>
-                <w:szCs w:val="24"/>
+              <w:left w:color="00000A" w:space="0" w:sz="4" w:val="single"/>
+              <w:bottom w:color="00000A" w:space="0" w:sz="4" w:val="single"/>
+              <w:right w:color="00000A" w:space="0" w:sz="4" w:val="single"/>
+            </w:tcBorders>
+            <w:shd w:fill="FFFFFF" w:val="clear"/>
+            <w:tcMar>
+              <w:top w:type="dxa" w:w="0"/>
+              <w:left w:type="dxa" w:w="108"/>
+              <w:bottom w:type="dxa" w:w="0"/>
+              <w:right w:type="dxa" w:w="108"/>
+            </w:tcMar>
+          </w:tcPr>
+          <w:p>
+            <w:pPr>
+              <w:pStyle w:val="style0"/>
+              <w:jc w:val="left"/>
+            </w:pPr>
+            <w:r>
+              <w:rPr>
+                <w:color w:val="B3B300"/>
               </w:rPr>
               <w:t>GET</w:t>
             </w:r>
@@ -5311,33 +5307,42 @@
         </w:tc>
         <w:tc>
           <w:tcPr>
-            <w:tcW w:type="dxa" w:w="2179"/>
-            <w:tcBorders>
-              <w:top w:color="00000A" w:space="0" w:sz="4" w:val="single"/>
-              <w:left w:color="00000A" w:space="0" w:sz="4" w:val="single"/>
-              <w:bottom w:color="00000A" w:space="0" w:sz="4" w:val="single"/>
-              <w:right w:color="00000A" w:space="0" w:sz="4" w:val="single"/>
-            </w:tcBorders>
-            <w:shd w:fill="FFFFFF" w:val="clear"/>
-            <w:tcMar>
-              <w:top w:type="dxa" w:w="0"/>
-              <w:left w:type="dxa" w:w="108"/>
-              <w:bottom w:type="dxa" w:w="0"/>
-              <w:right w:type="dxa" w:w="108"/>
-            </w:tcMar>
-          </w:tcPr>
-          <w:p>
-            <w:pPr>
-              <w:pStyle w:val="style0"/>
-              <w:jc w:val="left"/>
-            </w:pPr>
-            <w:r>
-              <w:rPr>
-                <w:rFonts w:ascii="宋体" w:hAnsi="宋体"/>
-                <w:sz w:val="24"/>
-                <w:szCs w:val="24"/>
-              </w:rPr>
-              <w:t>int id</w:t>
+            <w:tcW w:type="dxa" w:w="2178"/>
+            <w:tcBorders>
+              <w:left w:color="00000A" w:space="0" w:sz="4" w:val="single"/>
+              <w:bottom w:color="00000A" w:space="0" w:sz="4" w:val="single"/>
+              <w:right w:color="00000A" w:space="0" w:sz="4" w:val="single"/>
+            </w:tcBorders>
+            <w:shd w:fill="FFFFFF" w:val="clear"/>
+            <w:tcMar>
+              <w:top w:type="dxa" w:w="0"/>
+              <w:left w:type="dxa" w:w="108"/>
+              <w:bottom w:type="dxa" w:w="0"/>
+              <w:right w:type="dxa" w:w="108"/>
+            </w:tcMar>
+          </w:tcPr>
+          <w:p>
+            <w:pPr>
+              <w:pStyle w:val="style0"/>
+              <w:jc w:val="left"/>
+            </w:pPr>
+            <w:r>
+              <w:rPr>
+                <w:color w:val="B3B300"/>
+              </w:rPr>
+              <w:t>Int storyId</w:t>
+            </w:r>
+          </w:p>
+          <w:p>
+            <w:pPr>
+              <w:pStyle w:val="style0"/>
+              <w:jc w:val="left"/>
+            </w:pPr>
+            <w:r>
+              <w:rPr>
+                <w:color w:val="B3B300"/>
+              </w:rPr>
+              <w:t>int count</w:t>
             </w:r>
           </w:p>
         </w:tc>
@@ -5345,70 +5350,92 @@
           <w:tcPr>
             <w:tcW w:type="dxa" w:w="1721"/>
             <w:tcBorders>
-              <w:top w:color="00000A" w:space="0" w:sz="4" w:val="single"/>
-              <w:left w:color="00000A" w:space="0" w:sz="4" w:val="single"/>
-              <w:bottom w:color="00000A" w:space="0" w:sz="4" w:val="single"/>
-              <w:right w:color="00000A" w:space="0" w:sz="4" w:val="single"/>
-            </w:tcBorders>
-            <w:shd w:fill="FFFFFF" w:val="clear"/>
-            <w:tcMar>
-              <w:top w:type="dxa" w:w="0"/>
-              <w:left w:type="dxa" w:w="108"/>
-              <w:bottom w:type="dxa" w:w="0"/>
-              <w:right w:type="dxa" w:w="108"/>
-            </w:tcMar>
-          </w:tcPr>
-          <w:p>
-            <w:pPr>
-              <w:pStyle w:val="style0"/>
-              <w:jc w:val="left"/>
-            </w:pPr>
-            <w:r>
-              <w:rPr>
-                <w:rFonts w:ascii="宋体" w:hAnsi="宋体"/>
-                <w:sz w:val="24"/>
-                <w:szCs w:val="24"/>
-              </w:rPr>
-              <w:t>id</w:t>
-            </w:r>
-            <w:r>
-              <w:rPr>
-                <w:rFonts w:ascii="宋体" w:hAnsi="宋体"/>
-                <w:sz w:val="24"/>
-                <w:szCs w:val="24"/>
-              </w:rPr>
-              <w:t>所指的章节具体内容</w:t>
-            </w:r>
-          </w:p>
-        </w:tc>
-        <w:tc>
-          <w:tcPr>
-            <w:tcW w:type="dxa" w:w="1165"/>
-            <w:tcBorders>
-              <w:top w:color="00000A" w:space="0" w:sz="4" w:val="single"/>
-              <w:left w:color="00000A" w:space="0" w:sz="4" w:val="single"/>
-              <w:bottom w:color="00000A" w:space="0" w:sz="4" w:val="single"/>
-            </w:tcBorders>
-            <w:shd w:fill="FFFFFF" w:val="clear"/>
-            <w:tcMar>
-              <w:top w:type="dxa" w:w="0"/>
-              <w:left w:type="dxa" w:w="108"/>
-              <w:bottom w:type="dxa" w:w="0"/>
-              <w:right w:type="dxa" w:w="108"/>
-            </w:tcMar>
-          </w:tcPr>
-          <w:p>
-            <w:pPr>
-              <w:pStyle w:val="style0"/>
-              <w:jc w:val="left"/>
-            </w:pPr>
-            <w:r>
-              <w:rPr>
-                <w:rFonts w:ascii="宋体" w:hAnsi="宋体"/>
-                <w:sz w:val="24"/>
-                <w:szCs w:val="24"/>
-              </w:rPr>
-              <w:t>获取章节内容</w:t>
+              <w:left w:color="00000A" w:space="0" w:sz="4" w:val="single"/>
+              <w:bottom w:color="00000A" w:space="0" w:sz="4" w:val="single"/>
+              <w:right w:color="00000A" w:space="0" w:sz="4" w:val="single"/>
+            </w:tcBorders>
+            <w:shd w:fill="FFFFFF" w:val="clear"/>
+            <w:tcMar>
+              <w:top w:type="dxa" w:w="0"/>
+              <w:left w:type="dxa" w:w="108"/>
+              <w:bottom w:type="dxa" w:w="0"/>
+              <w:right w:type="dxa" w:w="108"/>
+            </w:tcMar>
+          </w:tcPr>
+          <w:p>
+            <w:pPr>
+              <w:pStyle w:val="style0"/>
+              <w:jc w:val="left"/>
+            </w:pPr>
+            <w:r>
+              <w:rPr>
+                <w:color w:val="B3B300"/>
+              </w:rPr>
+              <w:t>count</w:t>
+            </w:r>
+            <w:r>
+              <w:rPr>
+                <w:color w:val="B3B300"/>
+              </w:rPr>
+              <w:t>个参与者的</w:t>
+            </w:r>
+            <w:r>
+              <w:rPr>
+                <w:color w:val="B3B300"/>
+              </w:rPr>
+              <w:t>uid</w:t>
+            </w:r>
+            <w:r>
+              <w:rPr>
+                <w:color w:val="B3B300"/>
+              </w:rPr>
+              <w:t>和头像</w:t>
+            </w:r>
+            <w:r>
+              <w:rPr>
+                <w:color w:val="B3B300"/>
+              </w:rPr>
+              <w:t>url</w:t>
+            </w:r>
+          </w:p>
+        </w:tc>
+        <w:tc>
+          <w:tcPr>
+            <w:tcW w:type="dxa" w:w="1167"/>
+            <w:tcBorders>
+              <w:left w:color="00000A" w:space="0" w:sz="4" w:val="single"/>
+              <w:bottom w:color="00000A" w:space="0" w:sz="4" w:val="single"/>
+            </w:tcBorders>
+            <w:shd w:fill="FFFFFF" w:val="clear"/>
+            <w:tcMar>
+              <w:top w:type="dxa" w:w="0"/>
+              <w:left w:type="dxa" w:w="108"/>
+              <w:bottom w:type="dxa" w:w="0"/>
+              <w:right w:type="dxa" w:w="108"/>
+            </w:tcMar>
+          </w:tcPr>
+          <w:p>
+            <w:pPr>
+              <w:pStyle w:val="style0"/>
+              <w:jc w:val="left"/>
+            </w:pPr>
+            <w:r>
+              <w:rPr>
+                <w:color w:val="B3B300"/>
+              </w:rPr>
+              <w:t>返回一个故事的最新</w:t>
+            </w:r>
+            <w:r>
+              <w:rPr>
+                <w:color w:val="B3B300"/>
+              </w:rPr>
+              <w:t>count</w:t>
+            </w:r>
+            <w:r>
+              <w:rPr>
+                <w:color w:val="B3B300"/>
+              </w:rPr>
+              <w:t>个参与者</w:t>
             </w:r>
           </w:p>
         </w:tc>
@@ -5419,7 +5446,7 @@
         </w:trPr>
         <w:tc>
           <w:tcPr>
-            <w:tcW w:type="dxa" w:w="2889"/>
+            <w:tcW w:type="dxa" w:w="2888"/>
             <w:tcBorders>
               <w:top w:color="00000A" w:space="0" w:sz="4" w:val="single"/>
               <w:bottom w:color="00000A" w:space="0" w:sz="4" w:val="single"/>
@@ -5446,7 +5473,7 @@
                 <w:sz w:val="24"/>
                 <w:szCs w:val="24"/>
               </w:rPr>
-              <w:t>/chapter/{id}/next</w:t>
+              <w:t>/chapter/{id}</w:t>
             </w:r>
           </w:p>
         </w:tc>
@@ -5484,7 +5511,7 @@
         </w:tc>
         <w:tc>
           <w:tcPr>
-            <w:tcW w:type="dxa" w:w="2179"/>
+            <w:tcW w:type="dxa" w:w="2178"/>
             <w:tcBorders>
               <w:top w:color="00000A" w:space="0" w:sz="4" w:val="single"/>
               <w:left w:color="00000A" w:space="0" w:sz="4" w:val="single"/>
@@ -5542,13 +5569,21 @@
                 <w:sz w:val="24"/>
                 <w:szCs w:val="24"/>
               </w:rPr>
-              <w:t>跳转到弟弟章节节点内容</w:t>
-            </w:r>
-          </w:p>
-        </w:tc>
-        <w:tc>
-          <w:tcPr>
-            <w:tcW w:type="dxa" w:w="1165"/>
+              <w:t>id</w:t>
+            </w:r>
+            <w:r>
+              <w:rPr>
+                <w:rFonts w:ascii="宋体" w:hAnsi="宋体"/>
+                <w:sz w:val="24"/>
+                <w:szCs w:val="24"/>
+              </w:rPr>
+              <w:t>所指的章节具体内容</w:t>
+            </w:r>
+          </w:p>
+        </w:tc>
+        <w:tc>
+          <w:tcPr>
+            <w:tcW w:type="dxa" w:w="1167"/>
             <w:tcBorders>
               <w:top w:color="00000A" w:space="0" w:sz="4" w:val="single"/>
               <w:left w:color="00000A" w:space="0" w:sz="4" w:val="single"/>
@@ -5573,7 +5608,7 @@
                 <w:sz w:val="24"/>
                 <w:szCs w:val="24"/>
               </w:rPr>
-              <w:t>获取下一个分支章节内容</w:t>
+              <w:t>获取章节内容</w:t>
             </w:r>
           </w:p>
         </w:tc>
@@ -5584,7 +5619,7 @@
         </w:trPr>
         <w:tc>
           <w:tcPr>
-            <w:tcW w:type="dxa" w:w="2889"/>
+            <w:tcW w:type="dxa" w:w="2888"/>
             <w:tcBorders>
               <w:top w:color="00000A" w:space="0" w:sz="4" w:val="single"/>
               <w:bottom w:color="00000A" w:space="0" w:sz="4" w:val="single"/>
@@ -5611,7 +5646,7 @@
                 <w:sz w:val="24"/>
                 <w:szCs w:val="24"/>
               </w:rPr>
-              <w:t>/chapter/{id}/pre</w:t>
+              <w:t>/chapter/{id}/next</w:t>
             </w:r>
           </w:p>
         </w:tc>
@@ -5649,7 +5684,7 @@
         </w:tc>
         <w:tc>
           <w:tcPr>
-            <w:tcW w:type="dxa" w:w="2179"/>
+            <w:tcW w:type="dxa" w:w="2178"/>
             <w:tcBorders>
               <w:top w:color="00000A" w:space="0" w:sz="4" w:val="single"/>
               <w:left w:color="00000A" w:space="0" w:sz="4" w:val="single"/>
@@ -5707,13 +5742,13 @@
                 <w:sz w:val="24"/>
                 <w:szCs w:val="24"/>
               </w:rPr>
-              <w:t>跳转到哥哥章节节点内容</w:t>
-            </w:r>
-          </w:p>
-        </w:tc>
-        <w:tc>
-          <w:tcPr>
-            <w:tcW w:type="dxa" w:w="1165"/>
+              <w:t>跳转到弟弟章节节点内容</w:t>
+            </w:r>
+          </w:p>
+        </w:tc>
+        <w:tc>
+          <w:tcPr>
+            <w:tcW w:type="dxa" w:w="1167"/>
             <w:tcBorders>
               <w:top w:color="00000A" w:space="0" w:sz="4" w:val="single"/>
               <w:left w:color="00000A" w:space="0" w:sz="4" w:val="single"/>
@@ -5738,45 +5773,7 @@
                 <w:sz w:val="24"/>
                 <w:szCs w:val="24"/>
               </w:rPr>
-              <w:t>获取上一个分支章节内容</w:t>
-            </w:r>
-            <w:r>
-              <w:rPr>
-                <w:rFonts w:ascii="宋体" w:hAnsi="宋体"/>
-                <w:sz w:val="24"/>
-                <w:szCs w:val="24"/>
-              </w:rPr>
-              <w:t>.</w:t>
-            </w:r>
-          </w:p>
-          <w:p>
-            <w:pPr>
-              <w:pStyle w:val="style0"/>
-              <w:jc w:val="left"/>
-            </w:pPr>
-            <w:r>
-              <w:rPr>
-                <w:rFonts w:ascii="宋体" w:hAnsi="宋体"/>
-                <w:sz w:val="24"/>
-                <w:szCs w:val="24"/>
-              </w:rPr>
-              <w:t>建议使用本地缓存</w:t>
-            </w:r>
-            <w:r>
-              <w:rPr>
-                <w:rFonts w:ascii="宋体" w:hAnsi="宋体"/>
-                <w:sz w:val="24"/>
-                <w:szCs w:val="24"/>
-              </w:rPr>
-              <w:t xml:space="preserve">, </w:t>
-            </w:r>
-            <w:r>
-              <w:rPr>
-                <w:rFonts w:ascii="宋体" w:hAnsi="宋体"/>
-                <w:sz w:val="24"/>
-                <w:szCs w:val="24"/>
-              </w:rPr>
-              <w:t>不再重复请求数据</w:t>
+              <w:t>获取下一个分支章节内容</w:t>
             </w:r>
           </w:p>
         </w:tc>
@@ -5787,7 +5784,7 @@
         </w:trPr>
         <w:tc>
           <w:tcPr>
-            <w:tcW w:type="dxa" w:w="2889"/>
+            <w:tcW w:type="dxa" w:w="2888"/>
             <w:tcBorders>
               <w:top w:color="00000A" w:space="0" w:sz="4" w:val="single"/>
               <w:bottom w:color="00000A" w:space="0" w:sz="4" w:val="single"/>
@@ -5814,7 +5811,7 @@
                 <w:sz w:val="24"/>
                 <w:szCs w:val="24"/>
               </w:rPr>
-              <w:t>/chapter/{id}/child</w:t>
+              <w:t>/chapter/{id}/pre</w:t>
             </w:r>
           </w:p>
         </w:tc>
@@ -5852,7 +5849,7 @@
         </w:tc>
         <w:tc>
           <w:tcPr>
-            <w:tcW w:type="dxa" w:w="2179"/>
+            <w:tcW w:type="dxa" w:w="2178"/>
             <w:tcBorders>
               <w:top w:color="00000A" w:space="0" w:sz="4" w:val="single"/>
               <w:left w:color="00000A" w:space="0" w:sz="4" w:val="single"/>
@@ -5910,13 +5907,13 @@
                 <w:sz w:val="24"/>
                 <w:szCs w:val="24"/>
               </w:rPr>
-              <w:t>跳转到第一个字章节</w:t>
-            </w:r>
-          </w:p>
-        </w:tc>
-        <w:tc>
-          <w:tcPr>
-            <w:tcW w:type="dxa" w:w="1165"/>
+              <w:t>跳转到哥哥章节节点内容</w:t>
+            </w:r>
+          </w:p>
+        </w:tc>
+        <w:tc>
+          <w:tcPr>
+            <w:tcW w:type="dxa" w:w="1167"/>
             <w:tcBorders>
               <w:top w:color="00000A" w:space="0" w:sz="4" w:val="single"/>
               <w:left w:color="00000A" w:space="0" w:sz="4" w:val="single"/>
@@ -5936,7 +5933,50 @@
               <w:jc w:val="left"/>
             </w:pPr>
             <w:r>
-              <w:rPr/>
+              <w:rPr>
+                <w:rFonts w:ascii="宋体" w:hAnsi="宋体"/>
+                <w:sz w:val="24"/>
+                <w:szCs w:val="24"/>
+              </w:rPr>
+              <w:t>获取上一个分支章节内容</w:t>
+            </w:r>
+            <w:r>
+              <w:rPr>
+                <w:rFonts w:ascii="宋体" w:hAnsi="宋体"/>
+                <w:sz w:val="24"/>
+                <w:szCs w:val="24"/>
+              </w:rPr>
+              <w:t>.</w:t>
+            </w:r>
+          </w:p>
+          <w:p>
+            <w:pPr>
+              <w:pStyle w:val="style0"/>
+              <w:jc w:val="left"/>
+            </w:pPr>
+            <w:r>
+              <w:rPr>
+                <w:rFonts w:ascii="宋体" w:hAnsi="宋体"/>
+                <w:sz w:val="24"/>
+                <w:szCs w:val="24"/>
+              </w:rPr>
+              <w:t>建议使用本地缓存</w:t>
+            </w:r>
+            <w:r>
+              <w:rPr>
+                <w:rFonts w:ascii="宋体" w:hAnsi="宋体"/>
+                <w:sz w:val="24"/>
+                <w:szCs w:val="24"/>
+              </w:rPr>
+              <w:t xml:space="preserve">, </w:t>
+            </w:r>
+            <w:r>
+              <w:rPr>
+                <w:rFonts w:ascii="宋体" w:hAnsi="宋体"/>
+                <w:sz w:val="24"/>
+                <w:szCs w:val="24"/>
+              </w:rPr>
+              <w:t>不再重复请求数据</w:t>
             </w:r>
           </w:p>
         </w:tc>
@@ -5947,7 +5987,7 @@
         </w:trPr>
         <w:tc>
           <w:tcPr>
-            <w:tcW w:type="dxa" w:w="2889"/>
+            <w:tcW w:type="dxa" w:w="2888"/>
             <w:tcBorders>
               <w:top w:color="00000A" w:space="0" w:sz="4" w:val="single"/>
               <w:bottom w:color="00000A" w:space="0" w:sz="4" w:val="single"/>
@@ -5974,7 +6014,7 @@
                 <w:sz w:val="24"/>
                 <w:szCs w:val="24"/>
               </w:rPr>
-              <w:t>/chapter/{id}/children</w:t>
+              <w:t>/chapter/{id}/child</w:t>
             </w:r>
           </w:p>
         </w:tc>
@@ -6012,7 +6052,7 @@
         </w:tc>
         <w:tc>
           <w:tcPr>
-            <w:tcW w:type="dxa" w:w="2179"/>
+            <w:tcW w:type="dxa" w:w="2178"/>
             <w:tcBorders>
               <w:top w:color="00000A" w:space="0" w:sz="4" w:val="single"/>
               <w:left w:color="00000A" w:space="0" w:sz="4" w:val="single"/>
@@ -6070,21 +6110,13 @@
                 <w:sz w:val="24"/>
                 <w:szCs w:val="24"/>
               </w:rPr>
-              <w:t>所有续写章节</w:t>
-            </w:r>
-            <w:r>
-              <w:rPr>
-                <w:rFonts w:ascii="宋体" w:hAnsi="宋体"/>
-                <w:sz w:val="24"/>
-                <w:szCs w:val="24"/>
-              </w:rPr>
-              <w:t>.</w:t>
-            </w:r>
-          </w:p>
-        </w:tc>
-        <w:tc>
-          <w:tcPr>
-            <w:tcW w:type="dxa" w:w="1165"/>
+              <w:t>跳转到第一个字章节</w:t>
+            </w:r>
+          </w:p>
+        </w:tc>
+        <w:tc>
+          <w:tcPr>
+            <w:tcW w:type="dxa" w:w="1167"/>
             <w:tcBorders>
               <w:top w:color="00000A" w:space="0" w:sz="4" w:val="single"/>
               <w:left w:color="00000A" w:space="0" w:sz="4" w:val="single"/>
@@ -6115,7 +6147,175 @@
         </w:trPr>
         <w:tc>
           <w:tcPr>
-            <w:tcW w:type="dxa" w:w="2889"/>
+            <w:tcW w:type="dxa" w:w="2888"/>
+            <w:tcBorders>
+              <w:top w:color="00000A" w:space="0" w:sz="4" w:val="single"/>
+              <w:bottom w:color="00000A" w:space="0" w:sz="4" w:val="single"/>
+              <w:right w:color="00000A" w:space="0" w:sz="4" w:val="single"/>
+            </w:tcBorders>
+            <w:shd w:fill="FFFFFF" w:val="clear"/>
+            <w:tcMar>
+              <w:top w:type="dxa" w:w="0"/>
+              <w:left w:type="dxa" w:w="108"/>
+              <w:bottom w:type="dxa" w:w="0"/>
+              <w:right w:type="dxa" w:w="108"/>
+            </w:tcMar>
+          </w:tcPr>
+          <w:p>
+            <w:pPr>
+              <w:pStyle w:val="style0"/>
+              <w:jc w:val="left"/>
+            </w:pPr>
+            <w:r>
+              <w:rPr>
+                <w:rFonts w:ascii="宋体" w:hAnsi="宋体"/>
+                <w:b/>
+                <w:bCs/>
+                <w:sz w:val="24"/>
+                <w:szCs w:val="24"/>
+              </w:rPr>
+              <w:t>/chapter/{id}/children</w:t>
+            </w:r>
+          </w:p>
+        </w:tc>
+        <w:tc>
+          <w:tcPr>
+            <w:tcW w:type="dxa" w:w="677"/>
+            <w:tcBorders>
+              <w:top w:color="00000A" w:space="0" w:sz="4" w:val="single"/>
+              <w:left w:color="00000A" w:space="0" w:sz="4" w:val="single"/>
+              <w:bottom w:color="00000A" w:space="0" w:sz="4" w:val="single"/>
+              <w:right w:color="00000A" w:space="0" w:sz="4" w:val="single"/>
+            </w:tcBorders>
+            <w:shd w:fill="FFFFFF" w:val="clear"/>
+            <w:tcMar>
+              <w:top w:type="dxa" w:w="0"/>
+              <w:left w:type="dxa" w:w="108"/>
+              <w:bottom w:type="dxa" w:w="0"/>
+              <w:right w:type="dxa" w:w="108"/>
+            </w:tcMar>
+          </w:tcPr>
+          <w:p>
+            <w:pPr>
+              <w:pStyle w:val="style0"/>
+              <w:jc w:val="left"/>
+            </w:pPr>
+            <w:r>
+              <w:rPr>
+                <w:rFonts w:ascii="宋体" w:hAnsi="宋体"/>
+                <w:sz w:val="24"/>
+                <w:szCs w:val="24"/>
+              </w:rPr>
+              <w:t>GET</w:t>
+            </w:r>
+          </w:p>
+        </w:tc>
+        <w:tc>
+          <w:tcPr>
+            <w:tcW w:type="dxa" w:w="2178"/>
+            <w:tcBorders>
+              <w:top w:color="00000A" w:space="0" w:sz="4" w:val="single"/>
+              <w:left w:color="00000A" w:space="0" w:sz="4" w:val="single"/>
+              <w:bottom w:color="00000A" w:space="0" w:sz="4" w:val="single"/>
+              <w:right w:color="00000A" w:space="0" w:sz="4" w:val="single"/>
+            </w:tcBorders>
+            <w:shd w:fill="FFFFFF" w:val="clear"/>
+            <w:tcMar>
+              <w:top w:type="dxa" w:w="0"/>
+              <w:left w:type="dxa" w:w="108"/>
+              <w:bottom w:type="dxa" w:w="0"/>
+              <w:right w:type="dxa" w:w="108"/>
+            </w:tcMar>
+          </w:tcPr>
+          <w:p>
+            <w:pPr>
+              <w:pStyle w:val="style0"/>
+              <w:jc w:val="left"/>
+            </w:pPr>
+            <w:r>
+              <w:rPr>
+                <w:rFonts w:ascii="宋体" w:hAnsi="宋体"/>
+                <w:sz w:val="24"/>
+                <w:szCs w:val="24"/>
+              </w:rPr>
+              <w:t>int id</w:t>
+            </w:r>
+          </w:p>
+        </w:tc>
+        <w:tc>
+          <w:tcPr>
+            <w:tcW w:type="dxa" w:w="1721"/>
+            <w:tcBorders>
+              <w:top w:color="00000A" w:space="0" w:sz="4" w:val="single"/>
+              <w:left w:color="00000A" w:space="0" w:sz="4" w:val="single"/>
+              <w:bottom w:color="00000A" w:space="0" w:sz="4" w:val="single"/>
+              <w:right w:color="00000A" w:space="0" w:sz="4" w:val="single"/>
+            </w:tcBorders>
+            <w:shd w:fill="FFFFFF" w:val="clear"/>
+            <w:tcMar>
+              <w:top w:type="dxa" w:w="0"/>
+              <w:left w:type="dxa" w:w="108"/>
+              <w:bottom w:type="dxa" w:w="0"/>
+              <w:right w:type="dxa" w:w="108"/>
+            </w:tcMar>
+          </w:tcPr>
+          <w:p>
+            <w:pPr>
+              <w:pStyle w:val="style0"/>
+              <w:jc w:val="left"/>
+            </w:pPr>
+            <w:r>
+              <w:rPr>
+                <w:rFonts w:ascii="宋体" w:hAnsi="宋体"/>
+                <w:sz w:val="24"/>
+                <w:szCs w:val="24"/>
+              </w:rPr>
+              <w:t>所有续写章节</w:t>
+            </w:r>
+            <w:r>
+              <w:rPr>
+                <w:rFonts w:ascii="宋体" w:hAnsi="宋体"/>
+                <w:sz w:val="24"/>
+                <w:szCs w:val="24"/>
+              </w:rPr>
+              <w:t>.</w:t>
+            </w:r>
+          </w:p>
+        </w:tc>
+        <w:tc>
+          <w:tcPr>
+            <w:tcW w:type="dxa" w:w="1167"/>
+            <w:tcBorders>
+              <w:top w:color="00000A" w:space="0" w:sz="4" w:val="single"/>
+              <w:left w:color="00000A" w:space="0" w:sz="4" w:val="single"/>
+              <w:bottom w:color="00000A" w:space="0" w:sz="4" w:val="single"/>
+            </w:tcBorders>
+            <w:shd w:fill="FFFFFF" w:val="clear"/>
+            <w:tcMar>
+              <w:top w:type="dxa" w:w="0"/>
+              <w:left w:type="dxa" w:w="108"/>
+              <w:bottom w:type="dxa" w:w="0"/>
+              <w:right w:type="dxa" w:w="108"/>
+            </w:tcMar>
+          </w:tcPr>
+          <w:p>
+            <w:pPr>
+              <w:pStyle w:val="style0"/>
+              <w:jc w:val="left"/>
+            </w:pPr>
+            <w:r>
+              <w:rPr/>
+            </w:r>
+          </w:p>
+        </w:tc>
+      </w:tr>
+      <w:tr>
+        <w:trPr>
+          <w:cantSplit w:val="true"/>
+        </w:trPr>
+        <w:tc>
+          <w:tcPr>
+            <w:tcW w:type="dxa" w:w="2888"/>
             <w:tcBorders>
               <w:top w:color="00000A" w:space="0" w:sz="4" w:val="single"/>
               <w:bottom w:color="4F81BD" w:space="0" w:sz="8" w:val="single"/>
@@ -6182,7 +6382,7 @@
         </w:tc>
         <w:tc>
           <w:tcPr>
-            <w:tcW w:type="dxa" w:w="2179"/>
+            <w:tcW w:type="dxa" w:w="2178"/>
             <w:tcBorders>
               <w:top w:color="00000A" w:space="0" w:sz="4" w:val="single"/>
               <w:left w:color="00000A" w:space="0" w:sz="4" w:val="single"/>
@@ -6281,7 +6481,7 @@
         </w:tc>
         <w:tc>
           <w:tcPr>
-            <w:tcW w:type="dxa" w:w="1165"/>
+            <w:tcW w:type="dxa" w:w="1167"/>
             <w:tcBorders>
               <w:top w:color="00000A" w:space="0" w:sz="4" w:val="single"/>
               <w:left w:color="00000A" w:space="0" w:sz="4" w:val="single"/>
@@ -6333,7 +6533,7 @@
     </w:p>
     <w:p>
       <w:pPr>
-        <w:pStyle w:val="style43"/>
+        <w:pStyle w:val="style44"/>
         <w:numPr>
           <w:ilvl w:val="0"/>
           <w:numId w:val="4"/>
@@ -6369,10 +6569,10 @@
       </w:tblPr>
       <w:tblGrid>
         <w:gridCol w:w="1699"/>
-        <w:gridCol w:w="806"/>
+        <w:gridCol w:w="805"/>
         <w:gridCol w:w="2266"/>
         <w:gridCol w:w="1129"/>
-        <w:gridCol w:w="2625"/>
+        <w:gridCol w:w="2626"/>
       </w:tblGrid>
       <w:tr>
         <w:trPr>
@@ -6412,7 +6612,7 @@
         </w:tc>
         <w:tc>
           <w:tcPr>
-            <w:tcW w:type="dxa" w:w="806"/>
+            <w:tcW w:type="dxa" w:w="805"/>
             <w:tcBorders>
               <w:top w:color="4F81BD" w:space="0" w:sz="8" w:val="single"/>
               <w:bottom w:color="4F81BD" w:space="0" w:sz="8" w:val="single"/>
@@ -6508,7 +6708,7 @@
         </w:tc>
         <w:tc>
           <w:tcPr>
-            <w:tcW w:type="dxa" w:w="2625"/>
+            <w:tcW w:type="dxa" w:w="2626"/>
             <w:tcBorders>
               <w:top w:color="4F81BD" w:space="0" w:sz="8" w:val="single"/>
               <w:bottom w:color="4F81BD" w:space="0" w:sz="8" w:val="single"/>
@@ -6579,7 +6779,7 @@
         </w:tc>
         <w:tc>
           <w:tcPr>
-            <w:tcW w:type="dxa" w:w="806"/>
+            <w:tcW w:type="dxa" w:w="805"/>
             <w:tcBorders>
               <w:top w:color="4F81BD" w:space="0" w:sz="8" w:val="single"/>
               <w:left w:color="00000A" w:space="0" w:sz="4" w:val="single"/>
@@ -6629,7 +6829,7 @@
           </w:tcPr>
           <w:p>
             <w:pPr>
-              <w:pStyle w:val="style45"/>
+              <w:pStyle w:val="style46"/>
               <w:ind w:hanging="0" w:left="0" w:right="0"/>
             </w:pPr>
             <w:r>
@@ -6673,7 +6873,7 @@
           </w:p>
           <w:p>
             <w:pPr>
-              <w:pStyle w:val="style45"/>
+              <w:pStyle w:val="style46"/>
               <w:ind w:hanging="0" w:left="0" w:right="0"/>
             </w:pPr>
             <w:r>
@@ -6824,7 +7024,7 @@
         </w:tc>
         <w:tc>
           <w:tcPr>
-            <w:tcW w:type="dxa" w:w="2625"/>
+            <w:tcW w:type="dxa" w:w="2626"/>
             <w:tcBorders>
               <w:top w:color="4F81BD" w:space="0" w:sz="8" w:val="single"/>
               <w:left w:color="00000A" w:space="0" w:sz="4" w:val="single"/>
@@ -7118,7 +7318,7 @@
         </w:tc>
         <w:tc>
           <w:tcPr>
-            <w:tcW w:type="dxa" w:w="806"/>
+            <w:tcW w:type="dxa" w:w="805"/>
             <w:tcBorders>
               <w:top w:color="00000A" w:space="0" w:sz="4" w:val="single"/>
               <w:left w:color="00000A" w:space="0" w:sz="4" w:val="single"/>
@@ -7206,7 +7406,7 @@
         </w:tc>
         <w:tc>
           <w:tcPr>
-            <w:tcW w:type="dxa" w:w="2625"/>
+            <w:tcW w:type="dxa" w:w="2626"/>
             <w:tcBorders>
               <w:top w:color="00000A" w:space="0" w:sz="4" w:val="single"/>
               <w:left w:color="00000A" w:space="0" w:sz="4" w:val="single"/>
@@ -7278,7 +7478,7 @@
         </w:tc>
         <w:tc>
           <w:tcPr>
-            <w:tcW w:type="dxa" w:w="806"/>
+            <w:tcW w:type="dxa" w:w="805"/>
             <w:tcBorders>
               <w:left w:color="00000A" w:space="0" w:sz="4" w:val="single"/>
               <w:bottom w:color="00000A" w:space="0" w:sz="4" w:val="single"/>
@@ -7327,7 +7527,7 @@
           </w:tcPr>
           <w:p>
             <w:pPr>
-              <w:pStyle w:val="style45"/>
+              <w:pStyle w:val="style46"/>
               <w:ind w:hanging="0" w:left="0" w:right="0"/>
             </w:pPr>
             <w:r>
@@ -7460,7 +7660,7 @@
         </w:tc>
         <w:tc>
           <w:tcPr>
-            <w:tcW w:type="dxa" w:w="2625"/>
+            <w:tcW w:type="dxa" w:w="2626"/>
             <w:tcBorders>
               <w:left w:color="00000A" w:space="0" w:sz="4" w:val="single"/>
               <w:bottom w:color="00000A" w:space="0" w:sz="4" w:val="single"/>
@@ -7654,7 +7854,7 @@
         </w:tc>
         <w:tc>
           <w:tcPr>
-            <w:tcW w:type="dxa" w:w="806"/>
+            <w:tcW w:type="dxa" w:w="805"/>
             <w:tcBorders>
               <w:left w:color="00000A" w:space="0" w:sz="4" w:val="single"/>
               <w:bottom w:color="00000A" w:space="0" w:sz="4" w:val="single"/>
@@ -7729,7 +7929,7 @@
           </w:p>
           <w:p>
             <w:pPr>
-              <w:pStyle w:val="style45"/>
+              <w:pStyle w:val="style46"/>
               <w:ind w:hanging="0" w:left="0" w:right="0"/>
             </w:pPr>
             <w:r>
@@ -7840,7 +8040,7 @@
         </w:tc>
         <w:tc>
           <w:tcPr>
-            <w:tcW w:type="dxa" w:w="2625"/>
+            <w:tcW w:type="dxa" w:w="2626"/>
             <w:tcBorders>
               <w:left w:color="00000A" w:space="0" w:sz="4" w:val="single"/>
               <w:bottom w:color="00000A" w:space="0" w:sz="4" w:val="single"/>
@@ -8135,7 +8335,7 @@
         </w:tc>
         <w:tc>
           <w:tcPr>
-            <w:tcW w:type="dxa" w:w="806"/>
+            <w:tcW w:type="dxa" w:w="805"/>
             <w:tcBorders>
               <w:left w:color="00000A" w:space="0" w:sz="4" w:val="single"/>
               <w:bottom w:color="00000A" w:space="0" w:sz="4" w:val="single"/>
@@ -8210,7 +8410,7 @@
           </w:p>
           <w:p>
             <w:pPr>
-              <w:pStyle w:val="style45"/>
+              <w:pStyle w:val="style46"/>
               <w:ind w:hanging="0" w:left="0" w:right="0"/>
             </w:pPr>
             <w:r>
@@ -8321,7 +8521,7 @@
         </w:tc>
         <w:tc>
           <w:tcPr>
-            <w:tcW w:type="dxa" w:w="2625"/>
+            <w:tcW w:type="dxa" w:w="2626"/>
             <w:tcBorders>
               <w:left w:color="00000A" w:space="0" w:sz="4" w:val="single"/>
               <w:bottom w:color="00000A" w:space="0" w:sz="4" w:val="single"/>
@@ -8416,7 +8616,7 @@
     </w:p>
     <w:p>
       <w:pPr>
-        <w:pStyle w:val="style43"/>
+        <w:pStyle w:val="style44"/>
         <w:numPr>
           <w:ilvl w:val="0"/>
           <w:numId w:val="4"/>
@@ -8452,11 +8652,11 @@
         <w:tblInd w:type="dxa" w:w="-108"/>
       </w:tblPr>
       <w:tblGrid>
-        <w:gridCol w:w="1860"/>
-        <w:gridCol w:w="790"/>
+        <w:gridCol w:w="1859"/>
+        <w:gridCol w:w="789"/>
         <w:gridCol w:w="1700"/>
-        <w:gridCol w:w="1412"/>
-        <w:gridCol w:w="2761"/>
+        <w:gridCol w:w="1411"/>
+        <w:gridCol w:w="2764"/>
       </w:tblGrid>
       <w:tr>
         <w:trPr>
@@ -8464,7 +8664,7 @@
         </w:trPr>
         <w:tc>
           <w:tcPr>
-            <w:tcW w:type="dxa" w:w="1860"/>
+            <w:tcW w:type="dxa" w:w="1859"/>
             <w:tcBorders>
               <w:top w:color="4F81BD" w:space="0" w:sz="8" w:val="single"/>
               <w:bottom w:color="00000A" w:space="0" w:sz="4" w:val="single"/>
@@ -8497,7 +8697,7 @@
         </w:tc>
         <w:tc>
           <w:tcPr>
-            <w:tcW w:type="dxa" w:w="790"/>
+            <w:tcW w:type="dxa" w:w="789"/>
             <w:tcBorders>
               <w:top w:color="4F81BD" w:space="0" w:sz="8" w:val="single"/>
               <w:left w:color="00000A" w:space="0" w:sz="4" w:val="single"/>
@@ -8665,7 +8865,7 @@
         </w:tc>
         <w:tc>
           <w:tcPr>
-            <w:tcW w:type="dxa" w:w="1412"/>
+            <w:tcW w:type="dxa" w:w="1411"/>
             <w:tcBorders>
               <w:top w:color="4F81BD" w:space="0" w:sz="8" w:val="single"/>
               <w:left w:color="00000A" w:space="0" w:sz="4" w:val="single"/>
@@ -8697,7 +8897,7 @@
         </w:tc>
         <w:tc>
           <w:tcPr>
-            <w:tcW w:type="dxa" w:w="2761"/>
+            <w:tcW w:type="dxa" w:w="2764"/>
             <w:tcBorders>
               <w:top w:color="4F81BD" w:space="0" w:sz="8" w:val="single"/>
               <w:left w:color="00000A" w:space="0" w:sz="4" w:val="single"/>
@@ -8740,7 +8940,7 @@
     </w:p>
     <w:p>
       <w:pPr>
-        <w:pStyle w:val="style43"/>
+        <w:pStyle w:val="style44"/>
         <w:numPr>
           <w:ilvl w:val="0"/>
           <w:numId w:val="4"/>
@@ -8773,11 +8973,11 @@
         <w:tblInd w:type="dxa" w:w="-108"/>
       </w:tblPr>
       <w:tblGrid>
-        <w:gridCol w:w="1860"/>
-        <w:gridCol w:w="790"/>
+        <w:gridCol w:w="1859"/>
+        <w:gridCol w:w="789"/>
         <w:gridCol w:w="1700"/>
-        <w:gridCol w:w="1412"/>
-        <w:gridCol w:w="2761"/>
+        <w:gridCol w:w="1411"/>
+        <w:gridCol w:w="2764"/>
       </w:tblGrid>
       <w:tr>
         <w:trPr>
@@ -8785,7 +8985,7 @@
         </w:trPr>
         <w:tc>
           <w:tcPr>
-            <w:tcW w:type="dxa" w:w="1860"/>
+            <w:tcW w:type="dxa" w:w="1859"/>
             <w:tcBorders>
               <w:top w:color="4F81BD" w:space="0" w:sz="8" w:val="single"/>
               <w:bottom w:color="00000A" w:space="0" w:sz="4" w:val="single"/>
@@ -8821,7 +9021,7 @@
         </w:tc>
         <w:tc>
           <w:tcPr>
-            <w:tcW w:type="dxa" w:w="790"/>
+            <w:tcW w:type="dxa" w:w="789"/>
             <w:tcBorders>
               <w:top w:color="4F81BD" w:space="0" w:sz="8" w:val="single"/>
               <w:left w:color="00000A" w:space="0" w:sz="4" w:val="single"/>
@@ -8991,7 +9191,7 @@
         </w:tc>
         <w:tc>
           <w:tcPr>
-            <w:tcW w:type="dxa" w:w="1412"/>
+            <w:tcW w:type="dxa" w:w="1411"/>
             <w:tcBorders>
               <w:top w:color="4F81BD" w:space="0" w:sz="8" w:val="single"/>
               <w:left w:color="00000A" w:space="0" w:sz="4" w:val="single"/>
@@ -9075,7 +9275,7 @@
         </w:tc>
         <w:tc>
           <w:tcPr>
-            <w:tcW w:type="dxa" w:w="2761"/>
+            <w:tcW w:type="dxa" w:w="2764"/>
             <w:tcBorders>
               <w:top w:color="4F81BD" w:space="0" w:sz="8" w:val="single"/>
               <w:left w:color="00000A" w:space="0" w:sz="4" w:val="single"/>
@@ -9119,7 +9319,7 @@
     </w:p>
     <w:p>
       <w:pPr>
-        <w:pStyle w:val="style43"/>
+        <w:pStyle w:val="style44"/>
         <w:numPr>
           <w:ilvl w:val="0"/>
           <w:numId w:val="4"/>
@@ -9152,11 +9352,11 @@
         <w:tblInd w:type="dxa" w:w="-108"/>
       </w:tblPr>
       <w:tblGrid>
-        <w:gridCol w:w="1860"/>
-        <w:gridCol w:w="790"/>
+        <w:gridCol w:w="1859"/>
+        <w:gridCol w:w="789"/>
         <w:gridCol w:w="1700"/>
-        <w:gridCol w:w="1412"/>
-        <w:gridCol w:w="2761"/>
+        <w:gridCol w:w="1411"/>
+        <w:gridCol w:w="2764"/>
       </w:tblGrid>
       <w:tr>
         <w:trPr>
@@ -9164,7 +9364,7 @@
         </w:trPr>
         <w:tc>
           <w:tcPr>
-            <w:tcW w:type="dxa" w:w="1860"/>
+            <w:tcW w:type="dxa" w:w="1859"/>
             <w:tcBorders>
               <w:top w:color="4F81BD" w:space="0" w:sz="8" w:val="single"/>
               <w:bottom w:color="00000A" w:space="0" w:sz="4" w:val="single"/>
@@ -9224,7 +9424,7 @@
         </w:tc>
         <w:tc>
           <w:tcPr>
-            <w:tcW w:type="dxa" w:w="790"/>
+            <w:tcW w:type="dxa" w:w="789"/>
             <w:tcBorders>
               <w:top w:color="4F81BD" w:space="0" w:sz="8" w:val="single"/>
               <w:left w:color="00000A" w:space="0" w:sz="4" w:val="single"/>
@@ -9317,7 +9517,7 @@
         </w:tc>
         <w:tc>
           <w:tcPr>
-            <w:tcW w:type="dxa" w:w="1412"/>
+            <w:tcW w:type="dxa" w:w="1411"/>
             <w:tcBorders>
               <w:top w:color="4F81BD" w:space="0" w:sz="8" w:val="single"/>
               <w:left w:color="00000A" w:space="0" w:sz="4" w:val="single"/>
@@ -9338,15 +9538,13 @@
               <w:jc w:val="left"/>
             </w:pPr>
             <w:r>
-              <w:rPr>
-                <w:color w:val="B3B300"/>
-              </w:rPr>
-            </w:r>
-          </w:p>
-        </w:tc>
-        <w:tc>
-          <w:tcPr>
-            <w:tcW w:type="dxa" w:w="2761"/>
+              <w:rPr/>
+            </w:r>
+          </w:p>
+        </w:tc>
+        <w:tc>
+          <w:tcPr>
+            <w:tcW w:type="dxa" w:w="2764"/>
             <w:tcBorders>
               <w:top w:color="4F81BD" w:space="0" w:sz="8" w:val="single"/>
               <w:left w:color="00000A" w:space="0" w:sz="4" w:val="single"/>
@@ -9403,9 +9601,7 @@
         <w:jc w:val="left"/>
       </w:pPr>
       <w:r>
-        <w:rPr>
-          <w:color w:val="B3B300"/>
-        </w:rPr>
+        <w:rPr/>
       </w:r>
     </w:p>
     <w:p>
@@ -9414,9 +9610,7 @@
         <w:jc w:val="left"/>
       </w:pPr>
       <w:r>
-        <w:rPr>
-          <w:color w:val="B3B300"/>
-        </w:rPr>
+        <w:rPr/>
       </w:r>
     </w:p>
     <w:sectPr>
@@ -9434,7 +9628,7 @@
 
 <file path=word/comments.xml><?xml version="1.0" encoding="utf-8"?>
 <w:comments xmlns:o="urn:schemas-microsoft-com:office:office" xmlns:r="http://schemas.openxmlformats.org/officeDocument/2006/relationships" xmlns:v="urn:schemas-microsoft-com:vml" xmlns:w="http://schemas.openxmlformats.org/wordprocessingml/2006/main" xmlns:w10="urn:schemas-microsoft-com:office:word" xmlns:wp="http://schemas.openxmlformats.org/drawingml/2006/wordprocessingDrawing">
-  <w:comment w:author="" w:date="2013-12-26T08:18:12Z" w:id="0">
+  <w:comment w:author="" w:date="2013-12-26T08:56:39Z" w:id="0">
     <w:p>
       <w:r>
         <w:rPr/>
@@ -9496,12 +9690,22 @@
         <w:rPr/>
       </w:r>
     </w:p>
+    <w:p>
+      <w:r>
+        <w:rPr/>
+      </w:r>
+    </w:p>
   </w:comment>
-  <w:comment w:author="" w:date="2013-12-26T08:18:12Z" w:id="1">
+  <w:comment w:author="" w:date="2013-12-26T08:56:39Z" w:id="1">
     <w:p>
       <w:r>
         <w:rPr/>
         <w:t>新增</w:t>
+      </w:r>
+    </w:p>
+    <w:p>
+      <w:r>
+        <w:rPr/>
       </w:r>
     </w:p>
     <w:p>
@@ -10270,10 +10474,17 @@
       <w:rFonts w:cs="Wingdings"/>
     </w:rPr>
   </w:style>
-  <w:style w:styleId="style36" w:type="paragraph">
+  <w:style w:styleId="style36" w:type="character">
+    <w:name w:val="ListLabel 14"/>
+    <w:next w:val="style36"/>
+    <w:rPr>
+      <w:rFonts w:cs="Wingdings"/>
+    </w:rPr>
+  </w:style>
+  <w:style w:styleId="style37" w:type="paragraph">
     <w:name w:val="标题"/>
     <w:basedOn w:val="style0"/>
-    <w:next w:val="style37"/>
+    <w:next w:val="style38"/>
     <w:pPr>
       <w:keepNext/>
       <w:spacing w:after="120" w:before="240"/>
@@ -10284,28 +10495,28 @@
       <w:szCs w:val="28"/>
     </w:rPr>
   </w:style>
-  <w:style w:styleId="style37" w:type="paragraph">
+  <w:style w:styleId="style38" w:type="paragraph">
     <w:name w:val="正文"/>
     <w:basedOn w:val="style0"/>
-    <w:next w:val="style37"/>
+    <w:next w:val="style38"/>
     <w:pPr>
       <w:spacing w:after="120" w:before="0"/>
     </w:pPr>
     <w:rPr/>
   </w:style>
-  <w:style w:styleId="style38" w:type="paragraph">
+  <w:style w:styleId="style39" w:type="paragraph">
     <w:name w:val="列表"/>
-    <w:basedOn w:val="style37"/>
-    <w:next w:val="style38"/>
+    <w:basedOn w:val="style38"/>
+    <w:next w:val="style39"/>
     <w:pPr/>
     <w:rPr>
       <w:rFonts w:cs="Lohit Devanagari"/>
     </w:rPr>
   </w:style>
-  <w:style w:styleId="style39" w:type="paragraph">
+  <w:style w:styleId="style40" w:type="paragraph">
     <w:name w:val="题注"/>
     <w:basedOn w:val="style0"/>
-    <w:next w:val="style39"/>
+    <w:next w:val="style40"/>
     <w:pPr>
       <w:suppressLineNumbers/>
       <w:spacing w:after="120" w:before="120"/>
@@ -10318,10 +10529,10 @@
       <w:szCs w:val="24"/>
     </w:rPr>
   </w:style>
-  <w:style w:styleId="style40" w:type="paragraph">
+  <w:style w:styleId="style41" w:type="paragraph">
     <w:name w:val="目录"/>
     <w:basedOn w:val="style0"/>
-    <w:next w:val="style40"/>
+    <w:next w:val="style41"/>
     <w:pPr>
       <w:suppressLineNumbers/>
     </w:pPr>
@@ -10329,10 +10540,10 @@
       <w:rFonts w:cs="Lohit Devanagari"/>
     </w:rPr>
   </w:style>
-  <w:style w:styleId="style41" w:type="paragraph">
+  <w:style w:styleId="style42" w:type="paragraph">
     <w:name w:val="页脚"/>
     <w:basedOn w:val="style0"/>
-    <w:next w:val="style41"/>
+    <w:next w:val="style42"/>
     <w:pPr>
       <w:suppressLineNumbers/>
       <w:tabs>
@@ -10346,10 +10557,10 @@
       <w:szCs w:val="18"/>
     </w:rPr>
   </w:style>
-  <w:style w:styleId="style42" w:type="paragraph">
+  <w:style w:styleId="style43" w:type="paragraph">
     <w:name w:val="页眉"/>
     <w:basedOn w:val="style0"/>
-    <w:next w:val="style42"/>
+    <w:next w:val="style43"/>
     <w:pPr>
       <w:suppressLineNumbers/>
       <w:pBdr>
@@ -10366,19 +10577,19 @@
       <w:szCs w:val="18"/>
     </w:rPr>
   </w:style>
-  <w:style w:styleId="style43" w:type="paragraph">
+  <w:style w:styleId="style44" w:type="paragraph">
     <w:name w:val="列出段落1"/>
     <w:basedOn w:val="style0"/>
-    <w:next w:val="style43"/>
+    <w:next w:val="style44"/>
     <w:pPr>
       <w:ind w:firstLine="420" w:left="0" w:right="0"/>
     </w:pPr>
     <w:rPr/>
   </w:style>
-  <w:style w:styleId="style44" w:type="paragraph">
+  <w:style w:styleId="style45" w:type="paragraph">
     <w:name w:val="annotation text"/>
     <w:basedOn w:val="style0"/>
-    <w:next w:val="style44"/>
+    <w:next w:val="style45"/>
     <w:pPr>
       <w:tabs/>
       <w:suppressAutoHyphens w:val="false"/>
@@ -10388,10 +10599,10 @@
       <w:color w:val="00000A"/>
     </w:rPr>
   </w:style>
-  <w:style w:styleId="style45" w:type="paragraph">
+  <w:style w:styleId="style46" w:type="paragraph">
     <w:name w:val="List Paragraph"/>
     <w:basedOn w:val="style0"/>
-    <w:next w:val="style45"/>
+    <w:next w:val="style46"/>
     <w:pPr>
       <w:tabs/>
       <w:suppressAutoHyphens w:val="false"/>
@@ -10401,29 +10612,29 @@
       <w:color w:val="00000A"/>
     </w:rPr>
   </w:style>
-  <w:style w:styleId="style46" w:type="paragraph">
+  <w:style w:styleId="style47" w:type="paragraph">
     <w:name w:val="Balloon Text"/>
     <w:basedOn w:val="style0"/>
-    <w:next w:val="style46"/>
+    <w:next w:val="style47"/>
     <w:pPr/>
     <w:rPr>
       <w:sz w:val="18"/>
       <w:szCs w:val="18"/>
     </w:rPr>
   </w:style>
-  <w:style w:styleId="style47" w:type="paragraph">
+  <w:style w:styleId="style48" w:type="paragraph">
     <w:name w:val="表格内容"/>
     <w:basedOn w:val="style0"/>
-    <w:next w:val="style47"/>
+    <w:next w:val="style48"/>
     <w:pPr>
       <w:suppressLineNumbers/>
     </w:pPr>
     <w:rPr/>
   </w:style>
-  <w:style w:styleId="style48" w:type="paragraph">
+  <w:style w:styleId="style49" w:type="paragraph">
     <w:name w:val="表格标题"/>
-    <w:basedOn w:val="style47"/>
-    <w:next w:val="style48"/>
+    <w:basedOn w:val="style48"/>
+    <w:next w:val="style49"/>
     <w:pPr>
       <w:suppressLineNumbers/>
       <w:jc w:val="center"/>

</xml_diff>